<commit_message>
Modified the labs numbers
</commit_message>
<xml_diff>
--- a/algstudent/s3/lab3.UO300218.docx
+++ b/algstudent/s3/lab3.UO300218.docx
@@ -1,6 +1,6 @@
 
 <file path=word/document.xml><?xml version="1.0" encoding="utf-8"?>
-<w:document xmlns:wpc="http://schemas.microsoft.com/office/word/2010/wordprocessingCanvas" xmlns:cx="http://schemas.microsoft.com/office/drawing/2014/chartex" xmlns:cx1="http://schemas.microsoft.com/office/drawing/2015/9/8/chartex" xmlns:mc="http://schemas.openxmlformats.org/markup-compatibility/2006" xmlns:o="urn:schemas-microsoft-com:office:office" xmlns:r="http://schemas.openxmlformats.org/officeDocument/2006/relationships" xmlns:m="http://schemas.openxmlformats.org/officeDocument/2006/math" xmlns:v="urn:schemas-microsoft-com:vml" xmlns:wp14="http://schemas.microsoft.com/office/word/2010/wordprocessingDrawing" xmlns:wp="http://schemas.openxmlformats.org/drawingml/2006/wordprocessingDrawing" xmlns:w10="urn:schemas-microsoft-com:office:word" xmlns:w="http://schemas.openxmlformats.org/wordprocessingml/2006/main" xmlns:w14="http://schemas.microsoft.com/office/word/2010/wordml" xmlns:w15="http://schemas.microsoft.com/office/word/2012/wordml" xmlns:w16se="http://schemas.microsoft.com/office/word/2015/wordml/symex" xmlns:wpg="http://schemas.microsoft.com/office/word/2010/wordprocessingGroup" xmlns:wpi="http://schemas.microsoft.com/office/word/2010/wordprocessingInk" xmlns:wne="http://schemas.microsoft.com/office/word/2006/wordml" xmlns:wps="http://schemas.microsoft.com/office/word/2010/wordprocessingShape" mc:Ignorable="w14 w15 w16se wp14">
+<w:document xmlns:wpc="http://schemas.microsoft.com/office/word/2010/wordprocessingCanvas" xmlns:cx="http://schemas.microsoft.com/office/drawing/2014/chartex" xmlns:cx1="http://schemas.microsoft.com/office/drawing/2015/9/8/chartex" xmlns:cx2="http://schemas.microsoft.com/office/drawing/2015/10/21/chartex" xmlns:cx3="http://schemas.microsoft.com/office/drawing/2016/5/9/chartex" xmlns:cx4="http://schemas.microsoft.com/office/drawing/2016/5/10/chartex" xmlns:cx5="http://schemas.microsoft.com/office/drawing/2016/5/11/chartex" xmlns:cx6="http://schemas.microsoft.com/office/drawing/2016/5/12/chartex" xmlns:cx7="http://schemas.microsoft.com/office/drawing/2016/5/13/chartex" xmlns:cx8="http://schemas.microsoft.com/office/drawing/2016/5/14/chartex" xmlns:mc="http://schemas.openxmlformats.org/markup-compatibility/2006" xmlns:aink="http://schemas.microsoft.com/office/drawing/2016/ink" xmlns:am3d="http://schemas.microsoft.com/office/drawing/2017/model3d" xmlns:o="urn:schemas-microsoft-com:office:office" xmlns:r="http://schemas.openxmlformats.org/officeDocument/2006/relationships" xmlns:m="http://schemas.openxmlformats.org/officeDocument/2006/math" xmlns:v="urn:schemas-microsoft-com:vml" xmlns:wp14="http://schemas.microsoft.com/office/word/2010/wordprocessingDrawing" xmlns:wp="http://schemas.openxmlformats.org/drawingml/2006/wordprocessingDrawing" xmlns:w10="urn:schemas-microsoft-com:office:word" xmlns:w="http://schemas.openxmlformats.org/wordprocessingml/2006/main" xmlns:w14="http://schemas.microsoft.com/office/word/2010/wordml" xmlns:w15="http://schemas.microsoft.com/office/word/2012/wordml" xmlns:w16cid="http://schemas.microsoft.com/office/word/2016/wordml/cid" xmlns:w16se="http://schemas.microsoft.com/office/word/2015/wordml/symex" xmlns:wpg="http://schemas.microsoft.com/office/word/2010/wordprocessingGroup" xmlns:wpi="http://schemas.microsoft.com/office/word/2010/wordprocessingInk" xmlns:wne="http://schemas.microsoft.com/office/word/2006/wordml" xmlns:wps="http://schemas.microsoft.com/office/word/2010/wordprocessingShape" mc:Ignorable="w14 w15 w16se w16cid wp14">
   <w:body>
     <w:p>
       <w:pPr>
@@ -161,528 +161,35 @@
         <w:rPr>
           <w:lang w:val="en-US"/>
         </w:rPr>
-        <w:t>Bubble algorithm</w:t>
+        <w:t>[TITLE OF THE ACTIVITY]</w:t>
       </w:r>
     </w:p>
-    <w:tbl>
-      <w:tblPr>
-        <w:tblStyle w:val="Tablaconcuadrcula"/>
-        <w:tblW w:w="0" w:type="auto"/>
-        <w:tblLook w:val="04A0" w:firstRow="1" w:lastRow="0" w:firstColumn="1" w:lastColumn="0" w:noHBand="0" w:noVBand="1"/>
-      </w:tblPr>
-      <w:tblGrid>
-        <w:gridCol w:w="2191"/>
-        <w:gridCol w:w="2192"/>
-        <w:gridCol w:w="2192"/>
-        <w:gridCol w:w="2192"/>
-      </w:tblGrid>
-      <w:tr>
-        <w:tc>
-          <w:tcPr>
-            <w:tcW w:w="2191" w:type="dxa"/>
-            <w:shd w:val="clear" w:color="auto" w:fill="DEEAF6" w:themeFill="accent1" w:themeFillTint="33"/>
-            <w:vAlign w:val="center"/>
-          </w:tcPr>
-          <w:p>
-            <w:pPr>
-              <w:jc w:val="center"/>
-              <w:rPr>
-                <w:lang w:val="en-US"/>
-              </w:rPr>
-            </w:pPr>
-            <w:r>
-              <w:rPr>
-                <w:lang w:val="en-US"/>
-              </w:rPr>
-              <w:t>N(10^4)</w:t>
-            </w:r>
-          </w:p>
-        </w:tc>
-        <w:tc>
-          <w:tcPr>
-            <w:tcW w:w="2192" w:type="dxa"/>
-            <w:shd w:val="clear" w:color="auto" w:fill="DEEAF6" w:themeFill="accent1" w:themeFillTint="33"/>
-            <w:vAlign w:val="center"/>
-          </w:tcPr>
-          <w:p>
-            <w:pPr>
-              <w:jc w:val="center"/>
-              <w:rPr>
-                <w:lang w:val="en-US"/>
-              </w:rPr>
-            </w:pPr>
-            <w:r>
-              <w:rPr>
-                <w:lang w:val="en-US"/>
-              </w:rPr>
-              <w:t>t ordered</w:t>
-            </w:r>
-          </w:p>
-        </w:tc>
-        <w:tc>
-          <w:tcPr>
-            <w:tcW w:w="2192" w:type="dxa"/>
-            <w:shd w:val="clear" w:color="auto" w:fill="DEEAF6" w:themeFill="accent1" w:themeFillTint="33"/>
-            <w:vAlign w:val="center"/>
-          </w:tcPr>
-          <w:p>
-            <w:pPr>
-              <w:jc w:val="center"/>
-              <w:rPr>
-                <w:lang w:val="en-US"/>
-              </w:rPr>
-            </w:pPr>
-            <w:r>
-              <w:rPr>
-                <w:lang w:val="en-US"/>
-              </w:rPr>
-              <w:t>t reverse</w:t>
-            </w:r>
-          </w:p>
-        </w:tc>
-        <w:tc>
-          <w:tcPr>
-            <w:tcW w:w="2192" w:type="dxa"/>
-            <w:shd w:val="clear" w:color="auto" w:fill="DEEAF6" w:themeFill="accent1" w:themeFillTint="33"/>
-            <w:vAlign w:val="center"/>
-          </w:tcPr>
-          <w:p>
-            <w:pPr>
-              <w:jc w:val="center"/>
-              <w:rPr>
-                <w:lang w:val="en-US"/>
-              </w:rPr>
-            </w:pPr>
-            <w:r>
-              <w:rPr>
-                <w:lang w:val="en-US"/>
-              </w:rPr>
-              <w:t>t random</w:t>
-            </w:r>
-          </w:p>
-        </w:tc>
-      </w:tr>
-      <w:tr>
-        <w:tc>
-          <w:tcPr>
-            <w:tcW w:w="2191" w:type="dxa"/>
-            <w:vAlign w:val="center"/>
-          </w:tcPr>
-          <w:p>
-            <w:pPr>
-              <w:jc w:val="center"/>
-              <w:rPr>
-                <w:lang w:val="en-US"/>
-              </w:rPr>
-            </w:pPr>
-            <w:r>
-              <w:rPr>
-                <w:lang w:val="en-US"/>
-              </w:rPr>
-              <w:t>1</w:t>
-            </w:r>
-          </w:p>
-        </w:tc>
-        <w:tc>
-          <w:tcPr>
-            <w:tcW w:w="2192" w:type="dxa"/>
-            <w:vAlign w:val="center"/>
-          </w:tcPr>
-          <w:p>
-            <w:pPr>
-              <w:jc w:val="center"/>
-              <w:rPr>
-                <w:lang w:val="en-US"/>
-              </w:rPr>
-            </w:pPr>
-            <w:r>
-              <w:rPr>
-                <w:lang w:val="en-US"/>
-              </w:rPr>
-              <w:t>325</w:t>
-            </w:r>
-          </w:p>
-        </w:tc>
-        <w:tc>
-          <w:tcPr>
-            <w:tcW w:w="2192" w:type="dxa"/>
-            <w:vAlign w:val="center"/>
-          </w:tcPr>
-          <w:p>
-            <w:pPr>
-              <w:jc w:val="center"/>
-              <w:rPr>
-                <w:lang w:val="en-US"/>
-              </w:rPr>
-            </w:pPr>
-            <w:r>
-              <w:rPr>
-                <w:lang w:val="en-US"/>
-              </w:rPr>
-              <w:t>1459</w:t>
-            </w:r>
-          </w:p>
-        </w:tc>
-        <w:tc>
-          <w:tcPr>
-            <w:tcW w:w="2192" w:type="dxa"/>
-            <w:vAlign w:val="center"/>
-          </w:tcPr>
-          <w:p>
-            <w:pPr>
-              <w:jc w:val="center"/>
-              <w:rPr>
-                <w:lang w:val="en-US"/>
-              </w:rPr>
-            </w:pPr>
-            <w:r>
-              <w:rPr>
-                <w:lang w:val="en-US"/>
-              </w:rPr>
-              <w:t>1018</w:t>
-            </w:r>
-          </w:p>
-        </w:tc>
-      </w:tr>
-      <w:tr>
-        <w:tc>
-          <w:tcPr>
-            <w:tcW w:w="2191" w:type="dxa"/>
-            <w:vAlign w:val="center"/>
-          </w:tcPr>
-          <w:p>
-            <w:pPr>
-              <w:jc w:val="center"/>
-              <w:rPr>
-                <w:lang w:val="en-US"/>
-              </w:rPr>
-            </w:pPr>
-            <w:r>
-              <w:rPr>
-                <w:lang w:val="en-US"/>
-              </w:rPr>
-              <w:t>2</w:t>
-            </w:r>
-          </w:p>
-        </w:tc>
-        <w:tc>
-          <w:tcPr>
-            <w:tcW w:w="2192" w:type="dxa"/>
-            <w:vAlign w:val="center"/>
-          </w:tcPr>
-          <w:p>
-            <w:pPr>
-              <w:jc w:val="center"/>
-              <w:rPr>
-                <w:lang w:val="en-US"/>
-              </w:rPr>
-            </w:pPr>
-            <w:r>
-              <w:rPr>
-                <w:lang w:val="en-US"/>
-              </w:rPr>
-              <w:t>1223</w:t>
-            </w:r>
-          </w:p>
-        </w:tc>
-        <w:tc>
-          <w:tcPr>
-            <w:tcW w:w="2192" w:type="dxa"/>
-            <w:vAlign w:val="center"/>
-          </w:tcPr>
-          <w:p>
-            <w:pPr>
-              <w:jc w:val="center"/>
-              <w:rPr>
-                <w:lang w:val="en-US"/>
-              </w:rPr>
-            </w:pPr>
-            <w:r>
-              <w:rPr>
-                <w:lang w:val="en-US"/>
-              </w:rPr>
-              <w:t>5873</w:t>
-            </w:r>
-          </w:p>
-        </w:tc>
-        <w:tc>
-          <w:tcPr>
-            <w:tcW w:w="2192" w:type="dxa"/>
-            <w:vAlign w:val="center"/>
-          </w:tcPr>
-          <w:p>
-            <w:pPr>
-              <w:jc w:val="center"/>
-              <w:rPr>
-                <w:lang w:val="en-US"/>
-              </w:rPr>
-            </w:pPr>
-            <w:r>
-              <w:rPr>
-                <w:lang w:val="en-US"/>
-              </w:rPr>
-              <w:t>4112</w:t>
-            </w:r>
-          </w:p>
-        </w:tc>
-      </w:tr>
-      <w:tr>
-        <w:tc>
-          <w:tcPr>
-            <w:tcW w:w="2191" w:type="dxa"/>
-            <w:vAlign w:val="center"/>
-          </w:tcPr>
-          <w:p>
-            <w:pPr>
-              <w:jc w:val="center"/>
-              <w:rPr>
-                <w:lang w:val="en-US"/>
-              </w:rPr>
-            </w:pPr>
-            <w:r>
-              <w:rPr>
-                <w:lang w:val="en-US"/>
-              </w:rPr>
-              <w:t>4</w:t>
-            </w:r>
-          </w:p>
-        </w:tc>
-        <w:tc>
-          <w:tcPr>
-            <w:tcW w:w="2192" w:type="dxa"/>
-            <w:vAlign w:val="center"/>
-          </w:tcPr>
-          <w:p>
-            <w:pPr>
-              <w:jc w:val="center"/>
-              <w:rPr>
-                <w:lang w:val="en-US"/>
-              </w:rPr>
-            </w:pPr>
-            <w:r>
-              <w:rPr>
-                <w:lang w:val="en-US"/>
-              </w:rPr>
-              <w:t>4928</w:t>
-            </w:r>
-          </w:p>
-        </w:tc>
-        <w:tc>
-          <w:tcPr>
-            <w:tcW w:w="2192" w:type="dxa"/>
-            <w:vAlign w:val="center"/>
-          </w:tcPr>
-          <w:p>
-            <w:pPr>
-              <w:jc w:val="center"/>
-              <w:rPr>
-                <w:lang w:val="en-US"/>
-              </w:rPr>
-            </w:pPr>
-            <w:r>
-              <w:rPr>
-                <w:lang w:val="en-US"/>
-              </w:rPr>
-              <w:t>23406</w:t>
-            </w:r>
-          </w:p>
-        </w:tc>
-        <w:tc>
-          <w:tcPr>
-            <w:tcW w:w="2192" w:type="dxa"/>
-            <w:vAlign w:val="center"/>
-          </w:tcPr>
-          <w:p>
-            <w:pPr>
-              <w:jc w:val="center"/>
-              <w:rPr>
-                <w:lang w:val="en-US"/>
-              </w:rPr>
-            </w:pPr>
-            <w:r>
-              <w:rPr>
-                <w:lang w:val="en-US"/>
-              </w:rPr>
-              <w:t>16538</w:t>
-            </w:r>
-          </w:p>
-        </w:tc>
-      </w:tr>
-      <w:tr>
-        <w:tc>
-          <w:tcPr>
-            <w:tcW w:w="2191" w:type="dxa"/>
-            <w:vAlign w:val="center"/>
-          </w:tcPr>
-          <w:p>
-            <w:pPr>
-              <w:jc w:val="center"/>
-              <w:rPr>
-                <w:lang w:val="en-US"/>
-              </w:rPr>
-            </w:pPr>
-            <w:r>
-              <w:rPr>
-                <w:lang w:val="en-US"/>
-              </w:rPr>
-              <w:t>8</w:t>
-            </w:r>
-          </w:p>
-        </w:tc>
-        <w:tc>
-          <w:tcPr>
-            <w:tcW w:w="2192" w:type="dxa"/>
-            <w:vAlign w:val="center"/>
-          </w:tcPr>
-          <w:p>
-            <w:pPr>
-              <w:jc w:val="center"/>
-              <w:rPr>
-                <w:lang w:val="en-US"/>
-              </w:rPr>
-            </w:pPr>
-            <w:r>
-              <w:rPr>
-                <w:lang w:val="en-US"/>
-              </w:rPr>
-              <w:t>20033</w:t>
-            </w:r>
-          </w:p>
-        </w:tc>
-        <w:tc>
-          <w:tcPr>
-            <w:tcW w:w="2192" w:type="dxa"/>
-            <w:vAlign w:val="center"/>
-          </w:tcPr>
-          <w:p>
-            <w:pPr>
-              <w:jc w:val="center"/>
-              <w:rPr>
-                <w:lang w:val="en-US"/>
-              </w:rPr>
-            </w:pPr>
-            <w:r>
-              <w:rPr>
-                <w:lang w:val="en-US"/>
-              </w:rPr>
-              <w:t>94558</w:t>
-            </w:r>
-          </w:p>
-        </w:tc>
-        <w:tc>
-          <w:tcPr>
-            <w:tcW w:w="2192" w:type="dxa"/>
-            <w:vAlign w:val="center"/>
-          </w:tcPr>
-          <w:p>
-            <w:pPr>
-              <w:jc w:val="center"/>
-              <w:rPr>
-                <w:lang w:val="en-US"/>
-              </w:rPr>
-            </w:pPr>
-            <w:r>
-              <w:rPr>
-                <w:lang w:val="en-US"/>
-              </w:rPr>
-              <w:t>67298</w:t>
-            </w:r>
-          </w:p>
-        </w:tc>
-      </w:tr>
-      <w:tr>
-        <w:tc>
-          <w:tcPr>
-            <w:tcW w:w="2191" w:type="dxa"/>
-            <w:vAlign w:val="center"/>
-          </w:tcPr>
-          <w:p>
-            <w:pPr>
-              <w:jc w:val="center"/>
-              <w:rPr>
-                <w:lang w:val="en-US"/>
-              </w:rPr>
-            </w:pPr>
-            <w:r>
-              <w:rPr>
-                <w:lang w:val="en-US"/>
-              </w:rPr>
-              <w:t>16</w:t>
-            </w:r>
-          </w:p>
-        </w:tc>
-        <w:tc>
-          <w:tcPr>
-            <w:tcW w:w="2192" w:type="dxa"/>
-            <w:vAlign w:val="center"/>
-          </w:tcPr>
-          <w:p>
-            <w:pPr>
-              <w:jc w:val="center"/>
-              <w:rPr>
-                <w:lang w:val="en-US"/>
-              </w:rPr>
-            </w:pPr>
-            <w:r>
-              <w:rPr>
-                <w:lang w:val="en-US"/>
-              </w:rPr>
-              <w:t>81113</w:t>
-            </w:r>
-          </w:p>
-        </w:tc>
-        <w:tc>
-          <w:tcPr>
-            <w:tcW w:w="2192" w:type="dxa"/>
-            <w:vAlign w:val="center"/>
-          </w:tcPr>
-          <w:p>
-            <w:pPr>
-              <w:jc w:val="center"/>
-              <w:rPr>
-                <w:lang w:val="en-US"/>
-              </w:rPr>
-            </w:pPr>
-            <w:proofErr w:type="spellStart"/>
-            <w:r>
-              <w:rPr>
-                <w:lang w:val="en-US"/>
-              </w:rPr>
-              <w:t>OoT</w:t>
-            </w:r>
-            <w:proofErr w:type="spellEnd"/>
-          </w:p>
-        </w:tc>
-        <w:tc>
-          <w:tcPr>
-            <w:tcW w:w="2192" w:type="dxa"/>
-            <w:vAlign w:val="center"/>
-          </w:tcPr>
-          <w:p>
-            <w:pPr>
-              <w:jc w:val="center"/>
-              <w:rPr>
-                <w:lang w:val="en-US"/>
-              </w:rPr>
-            </w:pPr>
-            <w:proofErr w:type="spellStart"/>
-            <w:r>
-              <w:rPr>
-                <w:lang w:val="en-US"/>
-              </w:rPr>
-              <w:t>OoT</w:t>
-            </w:r>
-            <w:proofErr w:type="spellEnd"/>
-          </w:p>
-        </w:tc>
-      </w:tr>
-    </w:tbl>
     <w:p>
       <w:pPr>
         <w:rPr>
           <w:lang w:val="en-US"/>
         </w:rPr>
       </w:pPr>
+      <w:r>
+        <w:rPr>
+          <w:lang w:val="en-US"/>
+        </w:rPr>
+        <w:t>[ANSWER</w:t>
+      </w:r>
+      <w:bookmarkStart w:id="1" w:name="_GoBack"/>
+      <w:bookmarkEnd w:id="1"/>
+      <w:r>
+        <w:rPr>
+          <w:lang w:val="en-US"/>
+        </w:rPr>
+        <w:t>]</w:t>
+      </w:r>
+      <w:r>
+        <w:rPr>
+          <w:lang w:val="en-US"/>
+        </w:rPr>
+        <w:t>.</w:t>
+      </w:r>
     </w:p>
     <w:p>
       <w:pPr>
@@ -719,528 +226,11 @@
         <w:rPr>
           <w:lang w:val="en-US"/>
         </w:rPr>
-        <w:t>Selection algorithm</w:t>
+        <w:t>[TITLE OF THE ACTIVITY]</w:t>
       </w:r>
     </w:p>
-    <w:tbl>
-      <w:tblPr>
-        <w:tblStyle w:val="Tablaconcuadrcula"/>
-        <w:tblW w:w="0" w:type="auto"/>
-        <w:tblLook w:val="04A0" w:firstRow="1" w:lastRow="0" w:firstColumn="1" w:lastColumn="0" w:noHBand="0" w:noVBand="1"/>
-      </w:tblPr>
-      <w:tblGrid>
-        <w:gridCol w:w="2191"/>
-        <w:gridCol w:w="2192"/>
-        <w:gridCol w:w="2192"/>
-        <w:gridCol w:w="2192"/>
-      </w:tblGrid>
-      <w:tr>
-        <w:tc>
-          <w:tcPr>
-            <w:tcW w:w="2191" w:type="dxa"/>
-            <w:shd w:val="clear" w:color="auto" w:fill="DEEAF6" w:themeFill="accent1" w:themeFillTint="33"/>
-            <w:vAlign w:val="center"/>
-          </w:tcPr>
-          <w:p>
-            <w:pPr>
-              <w:jc w:val="center"/>
-              <w:rPr>
-                <w:lang w:val="en-US"/>
-              </w:rPr>
-            </w:pPr>
-            <w:r>
-              <w:rPr>
-                <w:lang w:val="en-US"/>
-              </w:rPr>
-              <w:t>N(10^4)</w:t>
-            </w:r>
-          </w:p>
-        </w:tc>
-        <w:tc>
-          <w:tcPr>
-            <w:tcW w:w="2192" w:type="dxa"/>
-            <w:shd w:val="clear" w:color="auto" w:fill="DEEAF6" w:themeFill="accent1" w:themeFillTint="33"/>
-            <w:vAlign w:val="center"/>
-          </w:tcPr>
-          <w:p>
-            <w:pPr>
-              <w:jc w:val="center"/>
-              <w:rPr>
-                <w:lang w:val="en-US"/>
-              </w:rPr>
-            </w:pPr>
-            <w:r>
-              <w:rPr>
-                <w:lang w:val="en-US"/>
-              </w:rPr>
-              <w:t>t ordered</w:t>
-            </w:r>
-          </w:p>
-        </w:tc>
-        <w:tc>
-          <w:tcPr>
-            <w:tcW w:w="2192" w:type="dxa"/>
-            <w:shd w:val="clear" w:color="auto" w:fill="DEEAF6" w:themeFill="accent1" w:themeFillTint="33"/>
-            <w:vAlign w:val="center"/>
-          </w:tcPr>
-          <w:p>
-            <w:pPr>
-              <w:jc w:val="center"/>
-              <w:rPr>
-                <w:lang w:val="en-US"/>
-              </w:rPr>
-            </w:pPr>
-            <w:r>
-              <w:rPr>
-                <w:lang w:val="en-US"/>
-              </w:rPr>
-              <w:t>t reverse</w:t>
-            </w:r>
-          </w:p>
-        </w:tc>
-        <w:tc>
-          <w:tcPr>
-            <w:tcW w:w="2192" w:type="dxa"/>
-            <w:shd w:val="clear" w:color="auto" w:fill="DEEAF6" w:themeFill="accent1" w:themeFillTint="33"/>
-            <w:vAlign w:val="center"/>
-          </w:tcPr>
-          <w:p>
-            <w:pPr>
-              <w:jc w:val="center"/>
-              <w:rPr>
-                <w:lang w:val="en-US"/>
-              </w:rPr>
-            </w:pPr>
-            <w:r>
-              <w:rPr>
-                <w:lang w:val="en-US"/>
-              </w:rPr>
-              <w:t>t random</w:t>
-            </w:r>
-          </w:p>
-        </w:tc>
-      </w:tr>
-      <w:tr>
-        <w:tc>
-          <w:tcPr>
-            <w:tcW w:w="2191" w:type="dxa"/>
-            <w:vAlign w:val="center"/>
-          </w:tcPr>
-          <w:p>
-            <w:pPr>
-              <w:jc w:val="center"/>
-              <w:rPr>
-                <w:lang w:val="en-US"/>
-              </w:rPr>
-            </w:pPr>
-            <w:r>
-              <w:rPr>
-                <w:lang w:val="en-US"/>
-              </w:rPr>
-              <w:t>1</w:t>
-            </w:r>
-          </w:p>
-        </w:tc>
-        <w:tc>
-          <w:tcPr>
-            <w:tcW w:w="2192" w:type="dxa"/>
-            <w:vAlign w:val="center"/>
-          </w:tcPr>
-          <w:p>
-            <w:pPr>
-              <w:jc w:val="center"/>
-              <w:rPr>
-                <w:lang w:val="en-US"/>
-              </w:rPr>
-            </w:pPr>
-            <w:r>
-              <w:rPr>
-                <w:lang w:val="en-US"/>
-              </w:rPr>
-              <w:t>326</w:t>
-            </w:r>
-          </w:p>
-        </w:tc>
-        <w:tc>
-          <w:tcPr>
-            <w:tcW w:w="2192" w:type="dxa"/>
-            <w:vAlign w:val="center"/>
-          </w:tcPr>
-          <w:p>
-            <w:pPr>
-              <w:jc w:val="center"/>
-              <w:rPr>
-                <w:lang w:val="en-US"/>
-              </w:rPr>
-            </w:pPr>
-            <w:r>
-              <w:rPr>
-                <w:lang w:val="en-US"/>
-              </w:rPr>
-              <w:t>295</w:t>
-            </w:r>
-          </w:p>
-        </w:tc>
-        <w:tc>
-          <w:tcPr>
-            <w:tcW w:w="2192" w:type="dxa"/>
-            <w:vAlign w:val="center"/>
-          </w:tcPr>
-          <w:p>
-            <w:pPr>
-              <w:jc w:val="center"/>
-              <w:rPr>
-                <w:lang w:val="en-US"/>
-              </w:rPr>
-            </w:pPr>
-            <w:r>
-              <w:rPr>
-                <w:lang w:val="en-US"/>
-              </w:rPr>
-              <w:t>312</w:t>
-            </w:r>
-          </w:p>
-        </w:tc>
-      </w:tr>
-      <w:tr>
-        <w:tc>
-          <w:tcPr>
-            <w:tcW w:w="2191" w:type="dxa"/>
-            <w:vAlign w:val="center"/>
-          </w:tcPr>
-          <w:p>
-            <w:pPr>
-              <w:jc w:val="center"/>
-              <w:rPr>
-                <w:lang w:val="en-US"/>
-              </w:rPr>
-            </w:pPr>
-            <w:r>
-              <w:rPr>
-                <w:lang w:val="en-US"/>
-              </w:rPr>
-              <w:t>2</w:t>
-            </w:r>
-          </w:p>
-        </w:tc>
-        <w:tc>
-          <w:tcPr>
-            <w:tcW w:w="2192" w:type="dxa"/>
-            <w:vAlign w:val="center"/>
-          </w:tcPr>
-          <w:p>
-            <w:pPr>
-              <w:jc w:val="center"/>
-              <w:rPr>
-                <w:lang w:val="en-US"/>
-              </w:rPr>
-            </w:pPr>
-            <w:r>
-              <w:rPr>
-                <w:lang w:val="en-US"/>
-              </w:rPr>
-              <w:t>1282</w:t>
-            </w:r>
-          </w:p>
-        </w:tc>
-        <w:tc>
-          <w:tcPr>
-            <w:tcW w:w="2192" w:type="dxa"/>
-            <w:vAlign w:val="center"/>
-          </w:tcPr>
-          <w:p>
-            <w:pPr>
-              <w:jc w:val="center"/>
-              <w:rPr>
-                <w:lang w:val="en-US"/>
-              </w:rPr>
-            </w:pPr>
-            <w:r>
-              <w:rPr>
-                <w:lang w:val="en-US"/>
-              </w:rPr>
-              <w:t>1178</w:t>
-            </w:r>
-          </w:p>
-        </w:tc>
-        <w:tc>
-          <w:tcPr>
-            <w:tcW w:w="2192" w:type="dxa"/>
-            <w:vAlign w:val="center"/>
-          </w:tcPr>
-          <w:p>
-            <w:pPr>
-              <w:jc w:val="center"/>
-              <w:rPr>
-                <w:lang w:val="en-US"/>
-              </w:rPr>
-            </w:pPr>
-            <w:r>
-              <w:rPr>
-                <w:lang w:val="en-US"/>
-              </w:rPr>
-              <w:t>1266</w:t>
-            </w:r>
-          </w:p>
-        </w:tc>
-      </w:tr>
-      <w:tr>
-        <w:tc>
-          <w:tcPr>
-            <w:tcW w:w="2191" w:type="dxa"/>
-            <w:vAlign w:val="center"/>
-          </w:tcPr>
-          <w:p>
-            <w:pPr>
-              <w:jc w:val="center"/>
-              <w:rPr>
-                <w:lang w:val="en-US"/>
-              </w:rPr>
-            </w:pPr>
-            <w:r>
-              <w:rPr>
-                <w:lang w:val="en-US"/>
-              </w:rPr>
-              <w:t>4</w:t>
-            </w:r>
-          </w:p>
-        </w:tc>
-        <w:tc>
-          <w:tcPr>
-            <w:tcW w:w="2192" w:type="dxa"/>
-            <w:vAlign w:val="center"/>
-          </w:tcPr>
-          <w:p>
-            <w:pPr>
-              <w:jc w:val="center"/>
-              <w:rPr>
-                <w:lang w:val="en-US"/>
-              </w:rPr>
-            </w:pPr>
-            <w:r>
-              <w:rPr>
-                <w:lang w:val="en-US"/>
-              </w:rPr>
-              <w:t>5162</w:t>
-            </w:r>
-          </w:p>
-        </w:tc>
-        <w:tc>
-          <w:tcPr>
-            <w:tcW w:w="2192" w:type="dxa"/>
-            <w:vAlign w:val="center"/>
-          </w:tcPr>
-          <w:p>
-            <w:pPr>
-              <w:jc w:val="center"/>
-              <w:rPr>
-                <w:lang w:val="en-US"/>
-              </w:rPr>
-            </w:pPr>
-            <w:r>
-              <w:rPr>
-                <w:lang w:val="en-US"/>
-              </w:rPr>
-              <w:t>4656</w:t>
-            </w:r>
-          </w:p>
-        </w:tc>
-        <w:tc>
-          <w:tcPr>
-            <w:tcW w:w="2192" w:type="dxa"/>
-            <w:vAlign w:val="center"/>
-          </w:tcPr>
-          <w:p>
-            <w:pPr>
-              <w:jc w:val="center"/>
-              <w:rPr>
-                <w:lang w:val="en-US"/>
-              </w:rPr>
-            </w:pPr>
-            <w:r>
-              <w:rPr>
-                <w:lang w:val="en-US"/>
-              </w:rPr>
-              <w:t>5077</w:t>
-            </w:r>
-          </w:p>
-        </w:tc>
-      </w:tr>
-      <w:tr>
-        <w:tc>
-          <w:tcPr>
-            <w:tcW w:w="2191" w:type="dxa"/>
-            <w:vAlign w:val="center"/>
-          </w:tcPr>
-          <w:p>
-            <w:pPr>
-              <w:jc w:val="center"/>
-              <w:rPr>
-                <w:lang w:val="en-US"/>
-              </w:rPr>
-            </w:pPr>
-            <w:r>
-              <w:rPr>
-                <w:lang w:val="en-US"/>
-              </w:rPr>
-              <w:t>8</w:t>
-            </w:r>
-          </w:p>
-        </w:tc>
-        <w:tc>
-          <w:tcPr>
-            <w:tcW w:w="2192" w:type="dxa"/>
-            <w:vAlign w:val="center"/>
-          </w:tcPr>
-          <w:p>
-            <w:pPr>
-              <w:jc w:val="center"/>
-              <w:rPr>
-                <w:lang w:val="en-US"/>
-              </w:rPr>
-            </w:pPr>
-            <w:r>
-              <w:rPr>
-                <w:lang w:val="en-US"/>
-              </w:rPr>
-              <w:t>20117</w:t>
-            </w:r>
-          </w:p>
-        </w:tc>
-        <w:tc>
-          <w:tcPr>
-            <w:tcW w:w="2192" w:type="dxa"/>
-            <w:vAlign w:val="center"/>
-          </w:tcPr>
-          <w:p>
-            <w:pPr>
-              <w:jc w:val="center"/>
-              <w:rPr>
-                <w:lang w:val="en-US"/>
-              </w:rPr>
-            </w:pPr>
-            <w:r>
-              <w:rPr>
-                <w:lang w:val="en-US"/>
-              </w:rPr>
-              <w:t>18424</w:t>
-            </w:r>
-          </w:p>
-        </w:tc>
-        <w:tc>
-          <w:tcPr>
-            <w:tcW w:w="2192" w:type="dxa"/>
-            <w:vAlign w:val="center"/>
-          </w:tcPr>
-          <w:p>
-            <w:pPr>
-              <w:jc w:val="center"/>
-              <w:rPr>
-                <w:lang w:val="en-US"/>
-              </w:rPr>
-            </w:pPr>
-            <w:r>
-              <w:rPr>
-                <w:lang w:val="en-US"/>
-              </w:rPr>
-              <w:t>20258</w:t>
-            </w:r>
-          </w:p>
-        </w:tc>
-      </w:tr>
-      <w:tr>
-        <w:tc>
-          <w:tcPr>
-            <w:tcW w:w="2191" w:type="dxa"/>
-            <w:vAlign w:val="center"/>
-          </w:tcPr>
-          <w:p>
-            <w:pPr>
-              <w:jc w:val="center"/>
-              <w:rPr>
-                <w:lang w:val="en-US"/>
-              </w:rPr>
-            </w:pPr>
-            <w:r>
-              <w:rPr>
-                <w:lang w:val="en-US"/>
-              </w:rPr>
-              <w:t>16</w:t>
-            </w:r>
-          </w:p>
-        </w:tc>
-        <w:tc>
-          <w:tcPr>
-            <w:tcW w:w="2192" w:type="dxa"/>
-            <w:vAlign w:val="center"/>
-          </w:tcPr>
-          <w:p>
-            <w:pPr>
-              <w:jc w:val="center"/>
-              <w:rPr>
-                <w:lang w:val="en-US"/>
-              </w:rPr>
-            </w:pPr>
-            <w:r>
-              <w:rPr>
-                <w:lang w:val="en-US"/>
-              </w:rPr>
-              <w:t>79879</w:t>
-            </w:r>
-          </w:p>
-        </w:tc>
-        <w:tc>
-          <w:tcPr>
-            <w:tcW w:w="2192" w:type="dxa"/>
-            <w:vAlign w:val="center"/>
-          </w:tcPr>
-          <w:p>
-            <w:pPr>
-              <w:jc w:val="center"/>
-              <w:rPr>
-                <w:lang w:val="en-US"/>
-              </w:rPr>
-            </w:pPr>
-            <w:r>
-              <w:rPr>
-                <w:lang w:val="en-US"/>
-              </w:rPr>
-              <w:t>73450</w:t>
-            </w:r>
-          </w:p>
-        </w:tc>
-        <w:tc>
-          <w:tcPr>
-            <w:tcW w:w="2192" w:type="dxa"/>
-            <w:vAlign w:val="center"/>
-          </w:tcPr>
-          <w:p>
-            <w:pPr>
-              <w:jc w:val="center"/>
-              <w:rPr>
-                <w:lang w:val="en-US"/>
-              </w:rPr>
-            </w:pPr>
-            <w:r>
-              <w:rPr>
-                <w:lang w:val="en-US"/>
-              </w:rPr>
-              <w:t>80147</w:t>
-            </w:r>
-          </w:p>
-        </w:tc>
-      </w:tr>
-    </w:tbl>
     <w:p>
       <w:pPr>
-        <w:rPr>
-          <w:lang w:val="en-US"/>
-        </w:rPr>
-      </w:pPr>
-    </w:p>
-    <w:p>
-      <w:pPr>
-        <w:pStyle w:val="TituloApartado1"/>
         <w:rPr>
           <w:lang w:val="en-US"/>
         </w:rPr>
@@ -1249,2660 +239,28 @@
         <w:rPr>
           <w:lang w:val="en-US"/>
         </w:rPr>
-        <w:t>Activity</w:t>
+        <w:t>[ANSWER]</w:t>
       </w:r>
       <w:r>
         <w:rPr>
           <w:lang w:val="en-US"/>
         </w:rPr>
-        <w:t xml:space="preserve"> </w:t>
+        <w:t>.</w:t>
       </w:r>
+    </w:p>
+    <w:p>
+      <w:pPr>
+        <w:rPr>
+          <w:lang w:val="en-US"/>
+        </w:rPr>
+      </w:pPr>
       <w:r>
         <w:rPr>
           <w:lang w:val="en-US"/>
         </w:rPr>
-        <w:t>3</w:t>
-      </w:r>
-      <w:r>
-        <w:rPr>
-          <w:lang w:val="en-US"/>
-        </w:rPr>
-        <w:t xml:space="preserve">. </w:t>
-      </w:r>
-      <w:r>
-        <w:rPr>
-          <w:lang w:val="en-US"/>
-        </w:rPr>
-        <w:t>Insertion</w:t>
-      </w:r>
-      <w:r>
-        <w:rPr>
-          <w:lang w:val="en-US"/>
-        </w:rPr>
-        <w:t xml:space="preserve"> algorithm</w:t>
+        <w:t>…</w:t>
       </w:r>
     </w:p>
-    <w:tbl>
-      <w:tblPr>
-        <w:tblStyle w:val="Tablaconcuadrcula"/>
-        <w:tblW w:w="0" w:type="auto"/>
-        <w:tblLook w:val="04A0" w:firstRow="1" w:lastRow="0" w:firstColumn="1" w:lastColumn="0" w:noHBand="0" w:noVBand="1"/>
-      </w:tblPr>
-      <w:tblGrid>
-        <w:gridCol w:w="2191"/>
-        <w:gridCol w:w="2192"/>
-        <w:gridCol w:w="2192"/>
-        <w:gridCol w:w="2192"/>
-      </w:tblGrid>
-      <w:tr>
-        <w:tc>
-          <w:tcPr>
-            <w:tcW w:w="2191" w:type="dxa"/>
-            <w:shd w:val="clear" w:color="auto" w:fill="DEEAF6" w:themeFill="accent1" w:themeFillTint="33"/>
-            <w:vAlign w:val="center"/>
-          </w:tcPr>
-          <w:p>
-            <w:pPr>
-              <w:jc w:val="center"/>
-              <w:rPr>
-                <w:lang w:val="en-US"/>
-              </w:rPr>
-            </w:pPr>
-            <w:r>
-              <w:rPr>
-                <w:lang w:val="en-US"/>
-              </w:rPr>
-              <w:t>N(10^4)</w:t>
-            </w:r>
-          </w:p>
-        </w:tc>
-        <w:tc>
-          <w:tcPr>
-            <w:tcW w:w="2192" w:type="dxa"/>
-            <w:shd w:val="clear" w:color="auto" w:fill="DEEAF6" w:themeFill="accent1" w:themeFillTint="33"/>
-            <w:vAlign w:val="center"/>
-          </w:tcPr>
-          <w:p>
-            <w:pPr>
-              <w:jc w:val="center"/>
-              <w:rPr>
-                <w:lang w:val="en-US"/>
-              </w:rPr>
-            </w:pPr>
-            <w:r>
-              <w:rPr>
-                <w:lang w:val="en-US"/>
-              </w:rPr>
-              <w:t>t ordered</w:t>
-            </w:r>
-          </w:p>
-        </w:tc>
-        <w:tc>
-          <w:tcPr>
-            <w:tcW w:w="2192" w:type="dxa"/>
-            <w:shd w:val="clear" w:color="auto" w:fill="DEEAF6" w:themeFill="accent1" w:themeFillTint="33"/>
-            <w:vAlign w:val="center"/>
-          </w:tcPr>
-          <w:p>
-            <w:pPr>
-              <w:jc w:val="center"/>
-              <w:rPr>
-                <w:lang w:val="en-US"/>
-              </w:rPr>
-            </w:pPr>
-            <w:r>
-              <w:rPr>
-                <w:lang w:val="en-US"/>
-              </w:rPr>
-              <w:t>t reverse</w:t>
-            </w:r>
-          </w:p>
-        </w:tc>
-        <w:tc>
-          <w:tcPr>
-            <w:tcW w:w="2192" w:type="dxa"/>
-            <w:shd w:val="clear" w:color="auto" w:fill="DEEAF6" w:themeFill="accent1" w:themeFillTint="33"/>
-            <w:vAlign w:val="center"/>
-          </w:tcPr>
-          <w:p>
-            <w:pPr>
-              <w:jc w:val="center"/>
-              <w:rPr>
-                <w:lang w:val="en-US"/>
-              </w:rPr>
-            </w:pPr>
-            <w:r>
-              <w:rPr>
-                <w:lang w:val="en-US"/>
-              </w:rPr>
-              <w:t>t random</w:t>
-            </w:r>
-          </w:p>
-        </w:tc>
-      </w:tr>
-      <w:tr>
-        <w:tc>
-          <w:tcPr>
-            <w:tcW w:w="2191" w:type="dxa"/>
-            <w:vAlign w:val="center"/>
-          </w:tcPr>
-          <w:p>
-            <w:pPr>
-              <w:jc w:val="center"/>
-              <w:rPr>
-                <w:lang w:val="en-US"/>
-              </w:rPr>
-            </w:pPr>
-            <w:r>
-              <w:rPr>
-                <w:lang w:val="en-US"/>
-              </w:rPr>
-              <w:t>1</w:t>
-            </w:r>
-          </w:p>
-        </w:tc>
-        <w:tc>
-          <w:tcPr>
-            <w:tcW w:w="2192" w:type="dxa"/>
-            <w:vAlign w:val="center"/>
-          </w:tcPr>
-          <w:p>
-            <w:pPr>
-              <w:jc w:val="center"/>
-              <w:rPr>
-                <w:lang w:val="en-US"/>
-              </w:rPr>
-            </w:pPr>
-            <w:proofErr w:type="spellStart"/>
-            <w:r>
-              <w:rPr>
-                <w:lang w:val="en-US"/>
-              </w:rPr>
-              <w:t>LoR</w:t>
-            </w:r>
-            <w:proofErr w:type="spellEnd"/>
-          </w:p>
-        </w:tc>
-        <w:tc>
-          <w:tcPr>
-            <w:tcW w:w="2192" w:type="dxa"/>
-            <w:vAlign w:val="center"/>
-          </w:tcPr>
-          <w:p>
-            <w:pPr>
-              <w:jc w:val="center"/>
-              <w:rPr>
-                <w:lang w:val="en-US"/>
-              </w:rPr>
-            </w:pPr>
-            <w:proofErr w:type="spellStart"/>
-            <w:r>
-              <w:rPr>
-                <w:lang w:val="en-US"/>
-              </w:rPr>
-              <w:t>LoR</w:t>
-            </w:r>
-            <w:proofErr w:type="spellEnd"/>
-          </w:p>
-        </w:tc>
-        <w:tc>
-          <w:tcPr>
-            <w:tcW w:w="2192" w:type="dxa"/>
-            <w:vAlign w:val="center"/>
-          </w:tcPr>
-          <w:p>
-            <w:pPr>
-              <w:jc w:val="center"/>
-              <w:rPr>
-                <w:lang w:val="en-US"/>
-              </w:rPr>
-            </w:pPr>
-            <w:proofErr w:type="spellStart"/>
-            <w:r>
-              <w:rPr>
-                <w:lang w:val="en-US"/>
-              </w:rPr>
-              <w:t>LoR</w:t>
-            </w:r>
-            <w:proofErr w:type="spellEnd"/>
-          </w:p>
-        </w:tc>
-      </w:tr>
-      <w:tr>
-        <w:tc>
-          <w:tcPr>
-            <w:tcW w:w="2191" w:type="dxa"/>
-            <w:vAlign w:val="center"/>
-          </w:tcPr>
-          <w:p>
-            <w:pPr>
-              <w:jc w:val="center"/>
-              <w:rPr>
-                <w:lang w:val="en-US"/>
-              </w:rPr>
-            </w:pPr>
-            <w:r>
-              <w:rPr>
-                <w:lang w:val="en-US"/>
-              </w:rPr>
-              <w:t>2</w:t>
-            </w:r>
-          </w:p>
-        </w:tc>
-        <w:tc>
-          <w:tcPr>
-            <w:tcW w:w="2192" w:type="dxa"/>
-            <w:vAlign w:val="center"/>
-          </w:tcPr>
-          <w:p>
-            <w:pPr>
-              <w:jc w:val="center"/>
-              <w:rPr>
-                <w:lang w:val="en-US"/>
-              </w:rPr>
-            </w:pPr>
-            <w:proofErr w:type="spellStart"/>
-            <w:r>
-              <w:rPr>
-                <w:lang w:val="en-US"/>
-              </w:rPr>
-              <w:t>LoR</w:t>
-            </w:r>
-            <w:proofErr w:type="spellEnd"/>
-          </w:p>
-        </w:tc>
-        <w:tc>
-          <w:tcPr>
-            <w:tcW w:w="2192" w:type="dxa"/>
-            <w:vAlign w:val="center"/>
-          </w:tcPr>
-          <w:p>
-            <w:pPr>
-              <w:jc w:val="center"/>
-              <w:rPr>
-                <w:lang w:val="en-US"/>
-              </w:rPr>
-            </w:pPr>
-            <w:proofErr w:type="spellStart"/>
-            <w:r>
-              <w:rPr>
-                <w:lang w:val="en-US"/>
-              </w:rPr>
-              <w:t>LoR</w:t>
-            </w:r>
-            <w:proofErr w:type="spellEnd"/>
-          </w:p>
-        </w:tc>
-        <w:tc>
-          <w:tcPr>
-            <w:tcW w:w="2192" w:type="dxa"/>
-            <w:vAlign w:val="center"/>
-          </w:tcPr>
-          <w:p>
-            <w:pPr>
-              <w:jc w:val="center"/>
-              <w:rPr>
-                <w:lang w:val="en-US"/>
-              </w:rPr>
-            </w:pPr>
-            <w:proofErr w:type="spellStart"/>
-            <w:r>
-              <w:rPr>
-                <w:lang w:val="en-US"/>
-              </w:rPr>
-              <w:t>LoR</w:t>
-            </w:r>
-            <w:proofErr w:type="spellEnd"/>
-          </w:p>
-        </w:tc>
-      </w:tr>
-      <w:tr>
-        <w:tc>
-          <w:tcPr>
-            <w:tcW w:w="2191" w:type="dxa"/>
-            <w:vAlign w:val="center"/>
-          </w:tcPr>
-          <w:p>
-            <w:pPr>
-              <w:jc w:val="center"/>
-              <w:rPr>
-                <w:lang w:val="en-US"/>
-              </w:rPr>
-            </w:pPr>
-            <w:r>
-              <w:rPr>
-                <w:lang w:val="en-US"/>
-              </w:rPr>
-              <w:t>4</w:t>
-            </w:r>
-          </w:p>
-        </w:tc>
-        <w:tc>
-          <w:tcPr>
-            <w:tcW w:w="2192" w:type="dxa"/>
-            <w:vAlign w:val="center"/>
-          </w:tcPr>
-          <w:p>
-            <w:pPr>
-              <w:jc w:val="center"/>
-              <w:rPr>
-                <w:lang w:val="en-US"/>
-              </w:rPr>
-            </w:pPr>
-            <w:proofErr w:type="spellStart"/>
-            <w:r>
-              <w:rPr>
-                <w:lang w:val="en-US"/>
-              </w:rPr>
-              <w:t>LoR</w:t>
-            </w:r>
-            <w:proofErr w:type="spellEnd"/>
-          </w:p>
-        </w:tc>
-        <w:tc>
-          <w:tcPr>
-            <w:tcW w:w="2192" w:type="dxa"/>
-            <w:vAlign w:val="center"/>
-          </w:tcPr>
-          <w:p>
-            <w:pPr>
-              <w:jc w:val="center"/>
-              <w:rPr>
-                <w:lang w:val="en-US"/>
-              </w:rPr>
-            </w:pPr>
-            <w:proofErr w:type="spellStart"/>
-            <w:r>
-              <w:rPr>
-                <w:lang w:val="en-US"/>
-              </w:rPr>
-              <w:t>LoR</w:t>
-            </w:r>
-            <w:proofErr w:type="spellEnd"/>
-          </w:p>
-        </w:tc>
-        <w:tc>
-          <w:tcPr>
-            <w:tcW w:w="2192" w:type="dxa"/>
-            <w:vAlign w:val="center"/>
-          </w:tcPr>
-          <w:p>
-            <w:pPr>
-              <w:jc w:val="center"/>
-              <w:rPr>
-                <w:lang w:val="en-US"/>
-              </w:rPr>
-            </w:pPr>
-            <w:proofErr w:type="spellStart"/>
-            <w:r>
-              <w:rPr>
-                <w:lang w:val="en-US"/>
-              </w:rPr>
-              <w:t>LoR</w:t>
-            </w:r>
-            <w:proofErr w:type="spellEnd"/>
-          </w:p>
-        </w:tc>
-      </w:tr>
-      <w:tr>
-        <w:tc>
-          <w:tcPr>
-            <w:tcW w:w="2191" w:type="dxa"/>
-            <w:vAlign w:val="center"/>
-          </w:tcPr>
-          <w:p>
-            <w:pPr>
-              <w:jc w:val="center"/>
-              <w:rPr>
-                <w:lang w:val="en-US"/>
-              </w:rPr>
-            </w:pPr>
-            <w:r>
-              <w:rPr>
-                <w:lang w:val="en-US"/>
-              </w:rPr>
-              <w:t>8</w:t>
-            </w:r>
-          </w:p>
-        </w:tc>
-        <w:tc>
-          <w:tcPr>
-            <w:tcW w:w="2192" w:type="dxa"/>
-            <w:vAlign w:val="center"/>
-          </w:tcPr>
-          <w:p>
-            <w:pPr>
-              <w:jc w:val="center"/>
-              <w:rPr>
-                <w:lang w:val="en-US"/>
-              </w:rPr>
-            </w:pPr>
-            <w:proofErr w:type="spellStart"/>
-            <w:r>
-              <w:rPr>
-                <w:lang w:val="en-US"/>
-              </w:rPr>
-              <w:t>LoR</w:t>
-            </w:r>
-            <w:proofErr w:type="spellEnd"/>
-          </w:p>
-        </w:tc>
-        <w:tc>
-          <w:tcPr>
-            <w:tcW w:w="2192" w:type="dxa"/>
-            <w:vAlign w:val="center"/>
-          </w:tcPr>
-          <w:p>
-            <w:pPr>
-              <w:jc w:val="center"/>
-              <w:rPr>
-                <w:lang w:val="en-US"/>
-              </w:rPr>
-            </w:pPr>
-            <w:proofErr w:type="spellStart"/>
-            <w:r>
-              <w:rPr>
-                <w:lang w:val="en-US"/>
-              </w:rPr>
-              <w:t>LoR</w:t>
-            </w:r>
-            <w:proofErr w:type="spellEnd"/>
-          </w:p>
-        </w:tc>
-        <w:tc>
-          <w:tcPr>
-            <w:tcW w:w="2192" w:type="dxa"/>
-            <w:vAlign w:val="center"/>
-          </w:tcPr>
-          <w:p>
-            <w:pPr>
-              <w:jc w:val="center"/>
-              <w:rPr>
-                <w:lang w:val="en-US"/>
-              </w:rPr>
-            </w:pPr>
-            <w:proofErr w:type="spellStart"/>
-            <w:r>
-              <w:rPr>
-                <w:lang w:val="en-US"/>
-              </w:rPr>
-              <w:t>LoR</w:t>
-            </w:r>
-            <w:proofErr w:type="spellEnd"/>
-          </w:p>
-        </w:tc>
-      </w:tr>
-      <w:tr>
-        <w:tc>
-          <w:tcPr>
-            <w:tcW w:w="2191" w:type="dxa"/>
-            <w:vAlign w:val="center"/>
-          </w:tcPr>
-          <w:p>
-            <w:pPr>
-              <w:jc w:val="center"/>
-              <w:rPr>
-                <w:lang w:val="en-US"/>
-              </w:rPr>
-            </w:pPr>
-            <w:r>
-              <w:rPr>
-                <w:lang w:val="en-US"/>
-              </w:rPr>
-              <w:t>16</w:t>
-            </w:r>
-          </w:p>
-        </w:tc>
-        <w:tc>
-          <w:tcPr>
-            <w:tcW w:w="2192" w:type="dxa"/>
-            <w:vAlign w:val="center"/>
-          </w:tcPr>
-          <w:p>
-            <w:pPr>
-              <w:jc w:val="center"/>
-              <w:rPr>
-                <w:lang w:val="en-US"/>
-              </w:rPr>
-            </w:pPr>
-            <w:proofErr w:type="spellStart"/>
-            <w:r>
-              <w:rPr>
-                <w:lang w:val="en-US"/>
-              </w:rPr>
-              <w:t>LoR</w:t>
-            </w:r>
-            <w:proofErr w:type="spellEnd"/>
-          </w:p>
-        </w:tc>
-        <w:tc>
-          <w:tcPr>
-            <w:tcW w:w="2192" w:type="dxa"/>
-            <w:vAlign w:val="center"/>
-          </w:tcPr>
-          <w:p>
-            <w:pPr>
-              <w:jc w:val="center"/>
-              <w:rPr>
-                <w:lang w:val="en-US"/>
-              </w:rPr>
-            </w:pPr>
-            <w:proofErr w:type="spellStart"/>
-            <w:r>
-              <w:rPr>
-                <w:lang w:val="en-US"/>
-              </w:rPr>
-              <w:t>LoR</w:t>
-            </w:r>
-            <w:proofErr w:type="spellEnd"/>
-          </w:p>
-        </w:tc>
-        <w:tc>
-          <w:tcPr>
-            <w:tcW w:w="2192" w:type="dxa"/>
-            <w:vAlign w:val="center"/>
-          </w:tcPr>
-          <w:p>
-            <w:pPr>
-              <w:jc w:val="center"/>
-              <w:rPr>
-                <w:lang w:val="en-US"/>
-              </w:rPr>
-            </w:pPr>
-            <w:r>
-              <w:rPr>
-                <w:lang w:val="en-US"/>
-              </w:rPr>
-              <w:t>60</w:t>
-            </w:r>
-          </w:p>
-        </w:tc>
-      </w:tr>
-      <w:tr>
-        <w:tc>
-          <w:tcPr>
-            <w:tcW w:w="2191" w:type="dxa"/>
-            <w:vAlign w:val="center"/>
-          </w:tcPr>
-          <w:p>
-            <w:pPr>
-              <w:jc w:val="center"/>
-              <w:rPr>
-                <w:lang w:val="en-US"/>
-              </w:rPr>
-            </w:pPr>
-            <w:r>
-              <w:rPr>
-                <w:lang w:val="en-US"/>
-              </w:rPr>
-              <w:lastRenderedPageBreak/>
-              <w:t>32</w:t>
-            </w:r>
-          </w:p>
-        </w:tc>
-        <w:tc>
-          <w:tcPr>
-            <w:tcW w:w="2192" w:type="dxa"/>
-            <w:vAlign w:val="center"/>
-          </w:tcPr>
-          <w:p>
-            <w:pPr>
-              <w:jc w:val="center"/>
-              <w:rPr>
-                <w:lang w:val="en-US"/>
-              </w:rPr>
-            </w:pPr>
-            <w:proofErr w:type="spellStart"/>
-            <w:r>
-              <w:rPr>
-                <w:lang w:val="en-US"/>
-              </w:rPr>
-              <w:t>LoR</w:t>
-            </w:r>
-            <w:proofErr w:type="spellEnd"/>
-          </w:p>
-        </w:tc>
-        <w:tc>
-          <w:tcPr>
-            <w:tcW w:w="2192" w:type="dxa"/>
-            <w:vAlign w:val="center"/>
-          </w:tcPr>
-          <w:p>
-            <w:pPr>
-              <w:jc w:val="center"/>
-              <w:rPr>
-                <w:lang w:val="en-US"/>
-              </w:rPr>
-            </w:pPr>
-            <w:r>
-              <w:rPr>
-                <w:lang w:val="en-US"/>
-              </w:rPr>
-              <w:t>50</w:t>
-            </w:r>
-          </w:p>
-        </w:tc>
-        <w:tc>
-          <w:tcPr>
-            <w:tcW w:w="2192" w:type="dxa"/>
-            <w:vAlign w:val="center"/>
-          </w:tcPr>
-          <w:p>
-            <w:pPr>
-              <w:jc w:val="center"/>
-              <w:rPr>
-                <w:lang w:val="en-US"/>
-              </w:rPr>
-            </w:pPr>
-            <w:r>
-              <w:rPr>
-                <w:lang w:val="en-US"/>
-              </w:rPr>
-              <w:t>121</w:t>
-            </w:r>
-          </w:p>
-        </w:tc>
-      </w:tr>
-      <w:tr>
-        <w:tc>
-          <w:tcPr>
-            <w:tcW w:w="2191" w:type="dxa"/>
-            <w:vAlign w:val="center"/>
-          </w:tcPr>
-          <w:p>
-            <w:pPr>
-              <w:jc w:val="center"/>
-              <w:rPr>
-                <w:lang w:val="en-US"/>
-              </w:rPr>
-            </w:pPr>
-            <w:r>
-              <w:rPr>
-                <w:lang w:val="en-US"/>
-              </w:rPr>
-              <w:t>64</w:t>
-            </w:r>
-          </w:p>
-        </w:tc>
-        <w:tc>
-          <w:tcPr>
-            <w:tcW w:w="2192" w:type="dxa"/>
-            <w:vAlign w:val="center"/>
-          </w:tcPr>
-          <w:p>
-            <w:pPr>
-              <w:jc w:val="center"/>
-              <w:rPr>
-                <w:lang w:val="en-US"/>
-              </w:rPr>
-            </w:pPr>
-            <w:r>
-              <w:rPr>
-                <w:lang w:val="en-US"/>
-              </w:rPr>
-              <w:t>89</w:t>
-            </w:r>
-          </w:p>
-        </w:tc>
-        <w:tc>
-          <w:tcPr>
-            <w:tcW w:w="2192" w:type="dxa"/>
-            <w:vAlign w:val="center"/>
-          </w:tcPr>
-          <w:p>
-            <w:pPr>
-              <w:jc w:val="center"/>
-              <w:rPr>
-                <w:lang w:val="en-US"/>
-              </w:rPr>
-            </w:pPr>
-            <w:r>
-              <w:rPr>
-                <w:lang w:val="en-US"/>
-              </w:rPr>
-              <w:t>102</w:t>
-            </w:r>
-          </w:p>
-        </w:tc>
-        <w:tc>
-          <w:tcPr>
-            <w:tcW w:w="2192" w:type="dxa"/>
-            <w:vAlign w:val="center"/>
-          </w:tcPr>
-          <w:p>
-            <w:pPr>
-              <w:jc w:val="center"/>
-              <w:rPr>
-                <w:lang w:val="en-US"/>
-              </w:rPr>
-            </w:pPr>
-            <w:r>
-              <w:rPr>
-                <w:lang w:val="en-US"/>
-              </w:rPr>
-              <w:t>259</w:t>
-            </w:r>
-          </w:p>
-        </w:tc>
-      </w:tr>
-      <w:tr>
-        <w:tc>
-          <w:tcPr>
-            <w:tcW w:w="2191" w:type="dxa"/>
-            <w:vAlign w:val="center"/>
-          </w:tcPr>
-          <w:p>
-            <w:pPr>
-              <w:jc w:val="center"/>
-              <w:rPr>
-                <w:lang w:val="en-US"/>
-              </w:rPr>
-            </w:pPr>
-            <w:r>
-              <w:rPr>
-                <w:lang w:val="en-US"/>
-              </w:rPr>
-              <w:t>128</w:t>
-            </w:r>
-          </w:p>
-        </w:tc>
-        <w:tc>
-          <w:tcPr>
-            <w:tcW w:w="2192" w:type="dxa"/>
-            <w:vAlign w:val="center"/>
-          </w:tcPr>
-          <w:p>
-            <w:pPr>
-              <w:jc w:val="center"/>
-              <w:rPr>
-                <w:lang w:val="en-US"/>
-              </w:rPr>
-            </w:pPr>
-            <w:r>
-              <w:rPr>
-                <w:lang w:val="en-US"/>
-              </w:rPr>
-              <w:t>179</w:t>
-            </w:r>
-          </w:p>
-        </w:tc>
-        <w:tc>
-          <w:tcPr>
-            <w:tcW w:w="2192" w:type="dxa"/>
-            <w:vAlign w:val="center"/>
-          </w:tcPr>
-          <w:p>
-            <w:pPr>
-              <w:jc w:val="center"/>
-              <w:rPr>
-                <w:lang w:val="en-US"/>
-              </w:rPr>
-            </w:pPr>
-            <w:r>
-              <w:rPr>
-                <w:lang w:val="en-US"/>
-              </w:rPr>
-              <w:t>211</w:t>
-            </w:r>
-          </w:p>
-        </w:tc>
-        <w:tc>
-          <w:tcPr>
-            <w:tcW w:w="2192" w:type="dxa"/>
-            <w:vAlign w:val="center"/>
-          </w:tcPr>
-          <w:p>
-            <w:pPr>
-              <w:jc w:val="center"/>
-              <w:rPr>
-                <w:lang w:val="en-US"/>
-              </w:rPr>
-            </w:pPr>
-            <w:r>
-              <w:rPr>
-                <w:lang w:val="en-US"/>
-              </w:rPr>
-              <w:t>565</w:t>
-            </w:r>
-          </w:p>
-        </w:tc>
-      </w:tr>
-      <w:tr>
-        <w:tc>
-          <w:tcPr>
-            <w:tcW w:w="2191" w:type="dxa"/>
-            <w:vAlign w:val="center"/>
-          </w:tcPr>
-          <w:p>
-            <w:pPr>
-              <w:jc w:val="center"/>
-              <w:rPr>
-                <w:lang w:val="en-US"/>
-              </w:rPr>
-            </w:pPr>
-            <w:r>
-              <w:rPr>
-                <w:lang w:val="en-US"/>
-              </w:rPr>
-              <w:t>256</w:t>
-            </w:r>
-          </w:p>
-        </w:tc>
-        <w:tc>
-          <w:tcPr>
-            <w:tcW w:w="2192" w:type="dxa"/>
-            <w:vAlign w:val="center"/>
-          </w:tcPr>
-          <w:p>
-            <w:pPr>
-              <w:jc w:val="center"/>
-              <w:rPr>
-                <w:lang w:val="en-US"/>
-              </w:rPr>
-            </w:pPr>
-            <w:r>
-              <w:rPr>
-                <w:lang w:val="en-US"/>
-              </w:rPr>
-              <w:t>374</w:t>
-            </w:r>
-          </w:p>
-        </w:tc>
-        <w:tc>
-          <w:tcPr>
-            <w:tcW w:w="2192" w:type="dxa"/>
-            <w:vAlign w:val="center"/>
-          </w:tcPr>
-          <w:p>
-            <w:pPr>
-              <w:jc w:val="center"/>
-              <w:rPr>
-                <w:lang w:val="en-US"/>
-              </w:rPr>
-            </w:pPr>
-            <w:r>
-              <w:rPr>
-                <w:lang w:val="en-US"/>
-              </w:rPr>
-              <w:t>432</w:t>
-            </w:r>
-          </w:p>
-        </w:tc>
-        <w:tc>
-          <w:tcPr>
-            <w:tcW w:w="2192" w:type="dxa"/>
-            <w:vAlign w:val="center"/>
-          </w:tcPr>
-          <w:p>
-            <w:pPr>
-              <w:jc w:val="center"/>
-              <w:rPr>
-                <w:lang w:val="en-US"/>
-              </w:rPr>
-            </w:pPr>
-            <w:r>
-              <w:rPr>
-                <w:lang w:val="en-US"/>
-              </w:rPr>
-              <w:t>1161</w:t>
-            </w:r>
-          </w:p>
-        </w:tc>
-      </w:tr>
-      <w:tr>
-        <w:tc>
-          <w:tcPr>
-            <w:tcW w:w="2191" w:type="dxa"/>
-            <w:vAlign w:val="center"/>
-          </w:tcPr>
-          <w:p>
-            <w:pPr>
-              <w:jc w:val="center"/>
-              <w:rPr>
-                <w:lang w:val="en-US"/>
-              </w:rPr>
-            </w:pPr>
-            <w:r>
-              <w:rPr>
-                <w:lang w:val="en-US"/>
-              </w:rPr>
-              <w:t>512</w:t>
-            </w:r>
-          </w:p>
-        </w:tc>
-        <w:tc>
-          <w:tcPr>
-            <w:tcW w:w="2192" w:type="dxa"/>
-            <w:vAlign w:val="center"/>
-          </w:tcPr>
-          <w:p>
-            <w:pPr>
-              <w:jc w:val="center"/>
-              <w:rPr>
-                <w:lang w:val="en-US"/>
-              </w:rPr>
-            </w:pPr>
-            <w:r>
-              <w:rPr>
-                <w:lang w:val="en-US"/>
-              </w:rPr>
-              <w:t>781</w:t>
-            </w:r>
-          </w:p>
-        </w:tc>
-        <w:tc>
-          <w:tcPr>
-            <w:tcW w:w="2192" w:type="dxa"/>
-            <w:vAlign w:val="center"/>
-          </w:tcPr>
-          <w:p>
-            <w:pPr>
-              <w:jc w:val="center"/>
-              <w:rPr>
-                <w:lang w:val="en-US"/>
-              </w:rPr>
-            </w:pPr>
-            <w:r>
-              <w:rPr>
-                <w:lang w:val="en-US"/>
-              </w:rPr>
-              <w:t>873</w:t>
-            </w:r>
-          </w:p>
-        </w:tc>
-        <w:tc>
-          <w:tcPr>
-            <w:tcW w:w="2192" w:type="dxa"/>
-            <w:vAlign w:val="center"/>
-          </w:tcPr>
-          <w:p>
-            <w:pPr>
-              <w:jc w:val="center"/>
-              <w:rPr>
-                <w:lang w:val="en-US"/>
-              </w:rPr>
-            </w:pPr>
-            <w:r>
-              <w:rPr>
-                <w:lang w:val="en-US"/>
-              </w:rPr>
-              <w:t>2568</w:t>
-            </w:r>
-          </w:p>
-        </w:tc>
-      </w:tr>
-      <w:tr>
-        <w:tc>
-          <w:tcPr>
-            <w:tcW w:w="2191" w:type="dxa"/>
-            <w:vAlign w:val="center"/>
-          </w:tcPr>
-          <w:p>
-            <w:pPr>
-              <w:jc w:val="center"/>
-              <w:rPr>
-                <w:lang w:val="en-US"/>
-              </w:rPr>
-            </w:pPr>
-            <w:r>
-              <w:rPr>
-                <w:lang w:val="en-US"/>
-              </w:rPr>
-              <w:t>1024</w:t>
-            </w:r>
-          </w:p>
-        </w:tc>
-        <w:tc>
-          <w:tcPr>
-            <w:tcW w:w="2192" w:type="dxa"/>
-            <w:vAlign w:val="center"/>
-          </w:tcPr>
-          <w:p>
-            <w:pPr>
-              <w:jc w:val="center"/>
-              <w:rPr>
-                <w:lang w:val="en-US"/>
-              </w:rPr>
-            </w:pPr>
-            <w:r>
-              <w:rPr>
-                <w:lang w:val="en-US"/>
-              </w:rPr>
-              <w:t>1620</w:t>
-            </w:r>
-          </w:p>
-        </w:tc>
-        <w:tc>
-          <w:tcPr>
-            <w:tcW w:w="2192" w:type="dxa"/>
-            <w:vAlign w:val="center"/>
-          </w:tcPr>
-          <w:p>
-            <w:pPr>
-              <w:jc w:val="center"/>
-              <w:rPr>
-                <w:lang w:val="en-US"/>
-              </w:rPr>
-            </w:pPr>
-            <w:r>
-              <w:rPr>
-                <w:lang w:val="en-US"/>
-              </w:rPr>
-              <w:t>1803</w:t>
-            </w:r>
-          </w:p>
-        </w:tc>
-        <w:tc>
-          <w:tcPr>
-            <w:tcW w:w="2192" w:type="dxa"/>
-            <w:vAlign w:val="center"/>
-          </w:tcPr>
-          <w:p>
-            <w:pPr>
-              <w:jc w:val="center"/>
-              <w:rPr>
-                <w:lang w:val="en-US"/>
-              </w:rPr>
-            </w:pPr>
-            <w:r>
-              <w:rPr>
-                <w:lang w:val="en-US"/>
-              </w:rPr>
-              <w:t>5976</w:t>
-            </w:r>
-          </w:p>
-        </w:tc>
-      </w:tr>
-      <w:tr>
-        <w:tc>
-          <w:tcPr>
-            <w:tcW w:w="2191" w:type="dxa"/>
-            <w:vAlign w:val="center"/>
-          </w:tcPr>
-          <w:p>
-            <w:pPr>
-              <w:jc w:val="center"/>
-              <w:rPr>
-                <w:lang w:val="en-US"/>
-              </w:rPr>
-            </w:pPr>
-            <w:r>
-              <w:rPr>
-                <w:lang w:val="en-US"/>
-              </w:rPr>
-              <w:t>2048</w:t>
-            </w:r>
-          </w:p>
-        </w:tc>
-        <w:tc>
-          <w:tcPr>
-            <w:tcW w:w="2192" w:type="dxa"/>
-            <w:vAlign w:val="center"/>
-          </w:tcPr>
-          <w:p>
-            <w:pPr>
-              <w:jc w:val="center"/>
-              <w:rPr>
-                <w:lang w:val="en-US"/>
-              </w:rPr>
-            </w:pPr>
-            <w:r>
-              <w:rPr>
-                <w:lang w:val="en-US"/>
-              </w:rPr>
-              <w:t>3322</w:t>
-            </w:r>
-          </w:p>
-        </w:tc>
-        <w:tc>
-          <w:tcPr>
-            <w:tcW w:w="2192" w:type="dxa"/>
-            <w:vAlign w:val="center"/>
-          </w:tcPr>
-          <w:p>
-            <w:pPr>
-              <w:jc w:val="center"/>
-              <w:rPr>
-                <w:lang w:val="en-US"/>
-              </w:rPr>
-            </w:pPr>
-            <w:r>
-              <w:rPr>
-                <w:lang w:val="en-US"/>
-              </w:rPr>
-              <w:t>3661</w:t>
-            </w:r>
-          </w:p>
-        </w:tc>
-        <w:tc>
-          <w:tcPr>
-            <w:tcW w:w="2192" w:type="dxa"/>
-            <w:vAlign w:val="center"/>
-          </w:tcPr>
-          <w:p>
-            <w:pPr>
-              <w:jc w:val="center"/>
-              <w:rPr>
-                <w:lang w:val="en-US"/>
-              </w:rPr>
-            </w:pPr>
-            <w:r>
-              <w:rPr>
-                <w:lang w:val="en-US"/>
-              </w:rPr>
-              <w:t>14756</w:t>
-            </w:r>
-          </w:p>
-        </w:tc>
-      </w:tr>
-      <w:tr>
-        <w:tc>
-          <w:tcPr>
-            <w:tcW w:w="2191" w:type="dxa"/>
-            <w:vAlign w:val="center"/>
-          </w:tcPr>
-          <w:p>
-            <w:pPr>
-              <w:jc w:val="center"/>
-              <w:rPr>
-                <w:lang w:val="en-US"/>
-              </w:rPr>
-            </w:pPr>
-            <w:r>
-              <w:rPr>
-                <w:lang w:val="en-US"/>
-              </w:rPr>
-              <w:t>4096</w:t>
-            </w:r>
-          </w:p>
-        </w:tc>
-        <w:tc>
-          <w:tcPr>
-            <w:tcW w:w="2192" w:type="dxa"/>
-            <w:vAlign w:val="center"/>
-          </w:tcPr>
-          <w:p>
-            <w:pPr>
-              <w:jc w:val="center"/>
-              <w:rPr>
-                <w:lang w:val="en-US"/>
-              </w:rPr>
-            </w:pPr>
-            <w:r>
-              <w:rPr>
-                <w:lang w:val="en-US"/>
-              </w:rPr>
-              <w:t>6703</w:t>
-            </w:r>
-          </w:p>
-        </w:tc>
-        <w:tc>
-          <w:tcPr>
-            <w:tcW w:w="2192" w:type="dxa"/>
-            <w:vAlign w:val="center"/>
-          </w:tcPr>
-          <w:p>
-            <w:pPr>
-              <w:jc w:val="center"/>
-              <w:rPr>
-                <w:lang w:val="en-US"/>
-              </w:rPr>
-            </w:pPr>
-            <w:r>
-              <w:rPr>
-                <w:lang w:val="en-US"/>
-              </w:rPr>
-              <w:t>7501</w:t>
-            </w:r>
-          </w:p>
-        </w:tc>
-        <w:tc>
-          <w:tcPr>
-            <w:tcW w:w="2192" w:type="dxa"/>
-            <w:vAlign w:val="center"/>
-          </w:tcPr>
-          <w:p>
-            <w:pPr>
-              <w:jc w:val="center"/>
-              <w:rPr>
-                <w:lang w:val="en-US"/>
-              </w:rPr>
-            </w:pPr>
-            <w:r>
-              <w:rPr>
-                <w:lang w:val="en-US"/>
-              </w:rPr>
-              <w:t>41121</w:t>
-            </w:r>
-          </w:p>
-        </w:tc>
-      </w:tr>
-      <w:tr>
-        <w:tc>
-          <w:tcPr>
-            <w:tcW w:w="2191" w:type="dxa"/>
-            <w:vAlign w:val="center"/>
-          </w:tcPr>
-          <w:p>
-            <w:pPr>
-              <w:jc w:val="center"/>
-              <w:rPr>
-                <w:lang w:val="en-US"/>
-              </w:rPr>
-            </w:pPr>
-            <w:r>
-              <w:rPr>
-                <w:lang w:val="en-US"/>
-              </w:rPr>
-              <w:t>8192</w:t>
-            </w:r>
-          </w:p>
-        </w:tc>
-        <w:tc>
-          <w:tcPr>
-            <w:tcW w:w="2192" w:type="dxa"/>
-            <w:vAlign w:val="center"/>
-          </w:tcPr>
-          <w:p>
-            <w:pPr>
-              <w:jc w:val="center"/>
-              <w:rPr>
-                <w:lang w:val="en-US"/>
-              </w:rPr>
-            </w:pPr>
-            <w:r>
-              <w:rPr>
-                <w:lang w:val="en-US"/>
-              </w:rPr>
-              <w:t>13795</w:t>
-            </w:r>
-          </w:p>
-        </w:tc>
-        <w:tc>
-          <w:tcPr>
-            <w:tcW w:w="2192" w:type="dxa"/>
-            <w:vAlign w:val="center"/>
-          </w:tcPr>
-          <w:p>
-            <w:pPr>
-              <w:jc w:val="center"/>
-              <w:rPr>
-                <w:lang w:val="en-US"/>
-              </w:rPr>
-            </w:pPr>
-            <w:r>
-              <w:rPr>
-                <w:lang w:val="en-US"/>
-              </w:rPr>
-              <w:t>15277</w:t>
-            </w:r>
-          </w:p>
-        </w:tc>
-        <w:tc>
-          <w:tcPr>
-            <w:tcW w:w="2192" w:type="dxa"/>
-            <w:vAlign w:val="center"/>
-          </w:tcPr>
-          <w:p>
-            <w:pPr>
-              <w:jc w:val="center"/>
-              <w:rPr>
-                <w:lang w:val="en-US"/>
-              </w:rPr>
-            </w:pPr>
-            <w:proofErr w:type="spellStart"/>
-            <w:r>
-              <w:rPr>
-                <w:lang w:val="en-US"/>
-              </w:rPr>
-              <w:t>OoT</w:t>
-            </w:r>
-            <w:proofErr w:type="spellEnd"/>
-          </w:p>
-        </w:tc>
-      </w:tr>
-    </w:tbl>
-    <w:p>
-      <w:pPr>
-        <w:rPr>
-          <w:lang w:val="en-US"/>
-        </w:rPr>
-      </w:pPr>
-    </w:p>
-    <w:p>
-      <w:pPr>
-        <w:pStyle w:val="TituloApartado1"/>
-        <w:rPr>
-          <w:lang w:val="en-US"/>
-        </w:rPr>
-      </w:pPr>
-      <w:r>
-        <w:rPr>
-          <w:lang w:val="en-US"/>
-        </w:rPr>
-        <w:t>Activity</w:t>
-      </w:r>
-      <w:r>
-        <w:rPr>
-          <w:lang w:val="en-US"/>
-        </w:rPr>
-        <w:t xml:space="preserve"> </w:t>
-      </w:r>
-      <w:r>
-        <w:rPr>
-          <w:lang w:val="en-US"/>
-        </w:rPr>
-        <w:t>4</w:t>
-      </w:r>
-      <w:r>
-        <w:rPr>
-          <w:lang w:val="en-US"/>
-        </w:rPr>
-        <w:t xml:space="preserve">. </w:t>
-      </w:r>
-      <w:r>
-        <w:rPr>
-          <w:lang w:val="en-US"/>
-        </w:rPr>
-        <w:t>Quicksort</w:t>
-      </w:r>
-      <w:r>
-        <w:rPr>
-          <w:lang w:val="en-US"/>
-        </w:rPr>
-        <w:t xml:space="preserve"> algorithm</w:t>
-      </w:r>
-    </w:p>
-    <w:tbl>
-      <w:tblPr>
-        <w:tblStyle w:val="Tablaconcuadrcula"/>
-        <w:tblW w:w="0" w:type="auto"/>
-        <w:tblLook w:val="04A0" w:firstRow="1" w:lastRow="0" w:firstColumn="1" w:lastColumn="0" w:noHBand="0" w:noVBand="1"/>
-      </w:tblPr>
-      <w:tblGrid>
-        <w:gridCol w:w="2191"/>
-        <w:gridCol w:w="2192"/>
-        <w:gridCol w:w="2192"/>
-        <w:gridCol w:w="2192"/>
-      </w:tblGrid>
-      <w:tr>
-        <w:tc>
-          <w:tcPr>
-            <w:tcW w:w="2191" w:type="dxa"/>
-            <w:shd w:val="clear" w:color="auto" w:fill="DEEAF6" w:themeFill="accent1" w:themeFillTint="33"/>
-            <w:vAlign w:val="center"/>
-          </w:tcPr>
-          <w:p>
-            <w:pPr>
-              <w:jc w:val="center"/>
-              <w:rPr>
-                <w:lang w:val="en-US"/>
-              </w:rPr>
-            </w:pPr>
-            <w:r>
-              <w:rPr>
-                <w:lang w:val="en-US"/>
-              </w:rPr>
-              <w:t>N(10^4)</w:t>
-            </w:r>
-          </w:p>
-        </w:tc>
-        <w:tc>
-          <w:tcPr>
-            <w:tcW w:w="2192" w:type="dxa"/>
-            <w:shd w:val="clear" w:color="auto" w:fill="DEEAF6" w:themeFill="accent1" w:themeFillTint="33"/>
-            <w:vAlign w:val="center"/>
-          </w:tcPr>
-          <w:p>
-            <w:pPr>
-              <w:jc w:val="center"/>
-              <w:rPr>
-                <w:lang w:val="en-US"/>
-              </w:rPr>
-            </w:pPr>
-            <w:r>
-              <w:rPr>
-                <w:lang w:val="en-US"/>
-              </w:rPr>
-              <w:t>t ordered</w:t>
-            </w:r>
-          </w:p>
-        </w:tc>
-        <w:tc>
-          <w:tcPr>
-            <w:tcW w:w="2192" w:type="dxa"/>
-            <w:shd w:val="clear" w:color="auto" w:fill="DEEAF6" w:themeFill="accent1" w:themeFillTint="33"/>
-            <w:vAlign w:val="center"/>
-          </w:tcPr>
-          <w:p>
-            <w:pPr>
-              <w:jc w:val="center"/>
-              <w:rPr>
-                <w:lang w:val="en-US"/>
-              </w:rPr>
-            </w:pPr>
-            <w:r>
-              <w:rPr>
-                <w:lang w:val="en-US"/>
-              </w:rPr>
-              <w:t>t reverse</w:t>
-            </w:r>
-          </w:p>
-        </w:tc>
-        <w:tc>
-          <w:tcPr>
-            <w:tcW w:w="2192" w:type="dxa"/>
-            <w:shd w:val="clear" w:color="auto" w:fill="DEEAF6" w:themeFill="accent1" w:themeFillTint="33"/>
-            <w:vAlign w:val="center"/>
-          </w:tcPr>
-          <w:p>
-            <w:pPr>
-              <w:jc w:val="center"/>
-              <w:rPr>
-                <w:lang w:val="en-US"/>
-              </w:rPr>
-            </w:pPr>
-            <w:r>
-              <w:rPr>
-                <w:lang w:val="en-US"/>
-              </w:rPr>
-              <w:t>t random</w:t>
-            </w:r>
-          </w:p>
-        </w:tc>
-      </w:tr>
-      <w:tr>
-        <w:tc>
-          <w:tcPr>
-            <w:tcW w:w="2191" w:type="dxa"/>
-            <w:vAlign w:val="center"/>
-          </w:tcPr>
-          <w:p>
-            <w:pPr>
-              <w:jc w:val="center"/>
-              <w:rPr>
-                <w:lang w:val="en-US"/>
-              </w:rPr>
-            </w:pPr>
-            <w:r>
-              <w:rPr>
-                <w:lang w:val="en-US"/>
-              </w:rPr>
-              <w:t>25</w:t>
-            </w:r>
-          </w:p>
-        </w:tc>
-        <w:tc>
-          <w:tcPr>
-            <w:tcW w:w="2192" w:type="dxa"/>
-            <w:vAlign w:val="center"/>
-          </w:tcPr>
-          <w:p>
-            <w:pPr>
-              <w:jc w:val="center"/>
-              <w:rPr>
-                <w:lang w:val="en-US"/>
-              </w:rPr>
-            </w:pPr>
-            <w:proofErr w:type="spellStart"/>
-            <w:r>
-              <w:rPr>
-                <w:lang w:val="en-US"/>
-              </w:rPr>
-              <w:t>LoR</w:t>
-            </w:r>
-            <w:proofErr w:type="spellEnd"/>
-          </w:p>
-        </w:tc>
-        <w:tc>
-          <w:tcPr>
-            <w:tcW w:w="2192" w:type="dxa"/>
-            <w:vAlign w:val="center"/>
-          </w:tcPr>
-          <w:p>
-            <w:pPr>
-              <w:jc w:val="center"/>
-              <w:rPr>
-                <w:lang w:val="en-US"/>
-              </w:rPr>
-            </w:pPr>
-            <w:proofErr w:type="spellStart"/>
-            <w:r>
-              <w:rPr>
-                <w:lang w:val="en-US"/>
-              </w:rPr>
-              <w:t>LoR</w:t>
-            </w:r>
-            <w:proofErr w:type="spellEnd"/>
-          </w:p>
-        </w:tc>
-        <w:tc>
-          <w:tcPr>
-            <w:tcW w:w="2192" w:type="dxa"/>
-            <w:vAlign w:val="center"/>
-          </w:tcPr>
-          <w:p>
-            <w:pPr>
-              <w:jc w:val="center"/>
-              <w:rPr>
-                <w:lang w:val="en-US"/>
-              </w:rPr>
-            </w:pPr>
-            <w:r>
-              <w:rPr>
-                <w:lang w:val="en-US"/>
-              </w:rPr>
-              <w:t>101</w:t>
-            </w:r>
-          </w:p>
-        </w:tc>
-      </w:tr>
-      <w:tr>
-        <w:tc>
-          <w:tcPr>
-            <w:tcW w:w="2191" w:type="dxa"/>
-            <w:vAlign w:val="center"/>
-          </w:tcPr>
-          <w:p>
-            <w:pPr>
-              <w:jc w:val="center"/>
-              <w:rPr>
-                <w:lang w:val="en-US"/>
-              </w:rPr>
-            </w:pPr>
-            <w:r>
-              <w:rPr>
-                <w:lang w:val="en-US"/>
-              </w:rPr>
-              <w:t>50</w:t>
-            </w:r>
-          </w:p>
-        </w:tc>
-        <w:tc>
-          <w:tcPr>
-            <w:tcW w:w="2192" w:type="dxa"/>
-            <w:vAlign w:val="center"/>
-          </w:tcPr>
-          <w:p>
-            <w:pPr>
-              <w:jc w:val="center"/>
-              <w:rPr>
-                <w:lang w:val="en-US"/>
-              </w:rPr>
-            </w:pPr>
-            <w:r>
-              <w:rPr>
-                <w:lang w:val="en-US"/>
-              </w:rPr>
-              <w:t>62</w:t>
-            </w:r>
-          </w:p>
-        </w:tc>
-        <w:tc>
-          <w:tcPr>
-            <w:tcW w:w="2192" w:type="dxa"/>
-            <w:vAlign w:val="center"/>
-          </w:tcPr>
-          <w:p>
-            <w:pPr>
-              <w:jc w:val="center"/>
-              <w:rPr>
-                <w:lang w:val="en-US"/>
-              </w:rPr>
-            </w:pPr>
-            <w:r>
-              <w:rPr>
-                <w:lang w:val="en-US"/>
-              </w:rPr>
-              <w:t>71</w:t>
-            </w:r>
-          </w:p>
-        </w:tc>
-        <w:tc>
-          <w:tcPr>
-            <w:tcW w:w="2192" w:type="dxa"/>
-            <w:vAlign w:val="center"/>
-          </w:tcPr>
-          <w:p>
-            <w:pPr>
-              <w:jc w:val="center"/>
-              <w:rPr>
-                <w:lang w:val="en-US"/>
-              </w:rPr>
-            </w:pPr>
-            <w:r>
-              <w:rPr>
-                <w:lang w:val="en-US"/>
-              </w:rPr>
-              <w:t>192</w:t>
-            </w:r>
-          </w:p>
-        </w:tc>
-      </w:tr>
-      <w:tr>
-        <w:tc>
-          <w:tcPr>
-            <w:tcW w:w="2191" w:type="dxa"/>
-            <w:vAlign w:val="center"/>
-          </w:tcPr>
-          <w:p>
-            <w:pPr>
-              <w:jc w:val="center"/>
-              <w:rPr>
-                <w:lang w:val="en-US"/>
-              </w:rPr>
-            </w:pPr>
-            <w:r>
-              <w:rPr>
-                <w:lang w:val="en-US"/>
-              </w:rPr>
-              <w:t>100</w:t>
-            </w:r>
-          </w:p>
-        </w:tc>
-        <w:tc>
-          <w:tcPr>
-            <w:tcW w:w="2192" w:type="dxa"/>
-            <w:vAlign w:val="center"/>
-          </w:tcPr>
-          <w:p>
-            <w:pPr>
-              <w:jc w:val="center"/>
-              <w:rPr>
-                <w:lang w:val="en-US"/>
-              </w:rPr>
-            </w:pPr>
-            <w:r>
-              <w:rPr>
-                <w:lang w:val="en-US"/>
-              </w:rPr>
-              <w:t>127</w:t>
-            </w:r>
-          </w:p>
-        </w:tc>
-        <w:tc>
-          <w:tcPr>
-            <w:tcW w:w="2192" w:type="dxa"/>
-            <w:vAlign w:val="center"/>
-          </w:tcPr>
-          <w:p>
-            <w:pPr>
-              <w:jc w:val="center"/>
-              <w:rPr>
-                <w:lang w:val="en-US"/>
-              </w:rPr>
-            </w:pPr>
-            <w:r>
-              <w:rPr>
-                <w:lang w:val="en-US"/>
-              </w:rPr>
-              <w:t>145</w:t>
-            </w:r>
-          </w:p>
-        </w:tc>
-        <w:tc>
-          <w:tcPr>
-            <w:tcW w:w="2192" w:type="dxa"/>
-            <w:vAlign w:val="center"/>
-          </w:tcPr>
-          <w:p>
-            <w:pPr>
-              <w:jc w:val="center"/>
-              <w:rPr>
-                <w:lang w:val="en-US"/>
-              </w:rPr>
-            </w:pPr>
-            <w:r>
-              <w:rPr>
-                <w:lang w:val="en-US"/>
-              </w:rPr>
-              <w:t>436</w:t>
-            </w:r>
-          </w:p>
-        </w:tc>
-      </w:tr>
-      <w:tr>
-        <w:tc>
-          <w:tcPr>
-            <w:tcW w:w="2191" w:type="dxa"/>
-            <w:vAlign w:val="center"/>
-          </w:tcPr>
-          <w:p>
-            <w:pPr>
-              <w:jc w:val="center"/>
-              <w:rPr>
-                <w:lang w:val="en-US"/>
-              </w:rPr>
-            </w:pPr>
-            <w:r>
-              <w:rPr>
-                <w:lang w:val="en-US"/>
-              </w:rPr>
-              <w:t>200</w:t>
-            </w:r>
-          </w:p>
-        </w:tc>
-        <w:tc>
-          <w:tcPr>
-            <w:tcW w:w="2192" w:type="dxa"/>
-            <w:vAlign w:val="center"/>
-          </w:tcPr>
-          <w:p>
-            <w:pPr>
-              <w:jc w:val="center"/>
-              <w:rPr>
-                <w:lang w:val="en-US"/>
-              </w:rPr>
-            </w:pPr>
-            <w:r>
-              <w:rPr>
-                <w:lang w:val="en-US"/>
-              </w:rPr>
-              <w:t>255</w:t>
-            </w:r>
-          </w:p>
-        </w:tc>
-        <w:tc>
-          <w:tcPr>
-            <w:tcW w:w="2192" w:type="dxa"/>
-            <w:vAlign w:val="center"/>
-          </w:tcPr>
-          <w:p>
-            <w:pPr>
-              <w:jc w:val="center"/>
-              <w:rPr>
-                <w:lang w:val="en-US"/>
-              </w:rPr>
-            </w:pPr>
-            <w:r>
-              <w:rPr>
-                <w:lang w:val="en-US"/>
-              </w:rPr>
-              <w:t>293</w:t>
-            </w:r>
-          </w:p>
-        </w:tc>
-        <w:tc>
-          <w:tcPr>
-            <w:tcW w:w="2192" w:type="dxa"/>
-            <w:vAlign w:val="center"/>
-          </w:tcPr>
-          <w:p>
-            <w:pPr>
-              <w:jc w:val="center"/>
-              <w:rPr>
-                <w:lang w:val="en-US"/>
-              </w:rPr>
-            </w:pPr>
-            <w:r>
-              <w:rPr>
-                <w:lang w:val="en-US"/>
-              </w:rPr>
-              <w:t>929</w:t>
-            </w:r>
-          </w:p>
-        </w:tc>
-      </w:tr>
-      <w:tr>
-        <w:tc>
-          <w:tcPr>
-            <w:tcW w:w="2191" w:type="dxa"/>
-            <w:vAlign w:val="center"/>
-          </w:tcPr>
-          <w:p>
-            <w:pPr>
-              <w:jc w:val="center"/>
-              <w:rPr>
-                <w:lang w:val="en-US"/>
-              </w:rPr>
-            </w:pPr>
-            <w:r>
-              <w:rPr>
-                <w:lang w:val="en-US"/>
-              </w:rPr>
-              <w:t>400</w:t>
-            </w:r>
-          </w:p>
-        </w:tc>
-        <w:tc>
-          <w:tcPr>
-            <w:tcW w:w="2192" w:type="dxa"/>
-            <w:vAlign w:val="center"/>
-          </w:tcPr>
-          <w:p>
-            <w:pPr>
-              <w:jc w:val="center"/>
-              <w:rPr>
-                <w:lang w:val="en-US"/>
-              </w:rPr>
-            </w:pPr>
-            <w:r>
-              <w:rPr>
-                <w:lang w:val="en-US"/>
-              </w:rPr>
-              <w:t>532</w:t>
-            </w:r>
-          </w:p>
-        </w:tc>
-        <w:tc>
-          <w:tcPr>
-            <w:tcW w:w="2192" w:type="dxa"/>
-            <w:vAlign w:val="center"/>
-          </w:tcPr>
-          <w:p>
-            <w:pPr>
-              <w:jc w:val="center"/>
-              <w:rPr>
-                <w:lang w:val="en-US"/>
-              </w:rPr>
-            </w:pPr>
-            <w:r>
-              <w:rPr>
-                <w:lang w:val="en-US"/>
-              </w:rPr>
-              <w:t>618</w:t>
-            </w:r>
-          </w:p>
-        </w:tc>
-        <w:tc>
-          <w:tcPr>
-            <w:tcW w:w="2192" w:type="dxa"/>
-            <w:vAlign w:val="center"/>
-          </w:tcPr>
-          <w:p>
-            <w:pPr>
-              <w:jc w:val="center"/>
-              <w:rPr>
-                <w:lang w:val="en-US"/>
-              </w:rPr>
-            </w:pPr>
-            <w:r>
-              <w:rPr>
-                <w:lang w:val="en-US"/>
-              </w:rPr>
-              <w:t>1932</w:t>
-            </w:r>
-          </w:p>
-        </w:tc>
-      </w:tr>
-      <w:tr>
-        <w:tc>
-          <w:tcPr>
-            <w:tcW w:w="2191" w:type="dxa"/>
-            <w:vAlign w:val="center"/>
-          </w:tcPr>
-          <w:p>
-            <w:pPr>
-              <w:jc w:val="center"/>
-              <w:rPr>
-                <w:lang w:val="en-US"/>
-              </w:rPr>
-            </w:pPr>
-            <w:r>
-              <w:rPr>
-                <w:lang w:val="en-US"/>
-              </w:rPr>
-              <w:t>800</w:t>
-            </w:r>
-          </w:p>
-        </w:tc>
-        <w:tc>
-          <w:tcPr>
-            <w:tcW w:w="2192" w:type="dxa"/>
-            <w:vAlign w:val="center"/>
-          </w:tcPr>
-          <w:p>
-            <w:pPr>
-              <w:jc w:val="center"/>
-              <w:rPr>
-                <w:lang w:val="en-US"/>
-              </w:rPr>
-            </w:pPr>
-            <w:r>
-              <w:rPr>
-                <w:lang w:val="en-US"/>
-              </w:rPr>
-              <w:t>1099</w:t>
-            </w:r>
-          </w:p>
-        </w:tc>
-        <w:tc>
-          <w:tcPr>
-            <w:tcW w:w="2192" w:type="dxa"/>
-            <w:vAlign w:val="center"/>
-          </w:tcPr>
-          <w:p>
-            <w:pPr>
-              <w:jc w:val="center"/>
-              <w:rPr>
-                <w:lang w:val="en-US"/>
-              </w:rPr>
-            </w:pPr>
-            <w:r>
-              <w:rPr>
-                <w:lang w:val="en-US"/>
-              </w:rPr>
-              <w:t>1248</w:t>
-            </w:r>
-          </w:p>
-        </w:tc>
-        <w:tc>
-          <w:tcPr>
-            <w:tcW w:w="2192" w:type="dxa"/>
-            <w:vAlign w:val="center"/>
-          </w:tcPr>
-          <w:p>
-            <w:pPr>
-              <w:jc w:val="center"/>
-              <w:rPr>
-                <w:lang w:val="en-US"/>
-              </w:rPr>
-            </w:pPr>
-            <w:r>
-              <w:rPr>
-                <w:lang w:val="en-US"/>
-              </w:rPr>
-              <w:t>4326</w:t>
-            </w:r>
-          </w:p>
-        </w:tc>
-      </w:tr>
-      <w:tr>
-        <w:tc>
-          <w:tcPr>
-            <w:tcW w:w="2191" w:type="dxa"/>
-            <w:vAlign w:val="center"/>
-          </w:tcPr>
-          <w:p>
-            <w:pPr>
-              <w:jc w:val="center"/>
-              <w:rPr>
-                <w:lang w:val="en-US"/>
-              </w:rPr>
-            </w:pPr>
-            <w:r>
-              <w:rPr>
-                <w:lang w:val="en-US"/>
-              </w:rPr>
-              <w:t>1600</w:t>
-            </w:r>
-          </w:p>
-        </w:tc>
-        <w:tc>
-          <w:tcPr>
-            <w:tcW w:w="2192" w:type="dxa"/>
-            <w:vAlign w:val="center"/>
-          </w:tcPr>
-          <w:p>
-            <w:pPr>
-              <w:jc w:val="center"/>
-              <w:rPr>
-                <w:lang w:val="en-US"/>
-              </w:rPr>
-            </w:pPr>
-            <w:r>
-              <w:rPr>
-                <w:lang w:val="en-US"/>
-              </w:rPr>
-              <w:t>2313</w:t>
-            </w:r>
-          </w:p>
-        </w:tc>
-        <w:tc>
-          <w:tcPr>
-            <w:tcW w:w="2192" w:type="dxa"/>
-            <w:vAlign w:val="center"/>
-          </w:tcPr>
-          <w:p>
-            <w:pPr>
-              <w:jc w:val="center"/>
-              <w:rPr>
-                <w:lang w:val="en-US"/>
-              </w:rPr>
-            </w:pPr>
-            <w:r>
-              <w:rPr>
-                <w:lang w:val="en-US"/>
-              </w:rPr>
-              <w:t>2546</w:t>
-            </w:r>
-          </w:p>
-        </w:tc>
-        <w:tc>
-          <w:tcPr>
-            <w:tcW w:w="2192" w:type="dxa"/>
-            <w:vAlign w:val="center"/>
-          </w:tcPr>
-          <w:p>
-            <w:pPr>
-              <w:jc w:val="center"/>
-              <w:rPr>
-                <w:lang w:val="en-US"/>
-              </w:rPr>
-            </w:pPr>
-            <w:r>
-              <w:rPr>
-                <w:lang w:val="en-US"/>
-              </w:rPr>
-              <w:t>10523</w:t>
-            </w:r>
-          </w:p>
-        </w:tc>
-      </w:tr>
-    </w:tbl>
-    <w:p>
-      <w:pPr>
-        <w:rPr>
-          <w:lang w:val="en-US"/>
-        </w:rPr>
-      </w:pPr>
-    </w:p>
-    <w:p>
-      <w:pPr>
-        <w:spacing w:after="160" w:line="259" w:lineRule="auto"/>
-        <w:jc w:val="left"/>
-        <w:rPr>
-          <w:color w:val="0098CD"/>
-          <w:sz w:val="40"/>
-          <w:szCs w:val="40"/>
-          <w:lang w:val="en-US"/>
-        </w:rPr>
-      </w:pPr>
-      <w:r>
-        <w:rPr>
-          <w:lang w:val="en-US"/>
-        </w:rPr>
-        <w:br w:type="page"/>
-      </w:r>
-    </w:p>
-    <w:p>
-      <w:pPr>
-        <w:pStyle w:val="TituloApartado1"/>
-        <w:rPr>
-          <w:lang w:val="en-US"/>
-        </w:rPr>
-      </w:pPr>
-      <w:r>
-        <w:rPr>
-          <w:lang w:val="en-US"/>
-        </w:rPr>
-        <w:lastRenderedPageBreak/>
-        <w:t>Activity</w:t>
-      </w:r>
-      <w:r>
-        <w:rPr>
-          <w:lang w:val="en-US"/>
-        </w:rPr>
-        <w:t xml:space="preserve"> </w:t>
-      </w:r>
-      <w:r>
-        <w:rPr>
-          <w:lang w:val="en-US"/>
-        </w:rPr>
-        <w:t>5</w:t>
-      </w:r>
-      <w:r>
-        <w:rPr>
-          <w:lang w:val="en-US"/>
-        </w:rPr>
-        <w:t xml:space="preserve">. </w:t>
-      </w:r>
-      <w:r>
-        <w:rPr>
-          <w:lang w:val="en-US"/>
-        </w:rPr>
-        <w:t>Quicksort</w:t>
-      </w:r>
-      <w:r>
-        <w:rPr>
-          <w:lang w:val="en-US"/>
-        </w:rPr>
-        <w:t xml:space="preserve"> </w:t>
-      </w:r>
-      <w:r>
-        <w:rPr>
-          <w:lang w:val="en-US"/>
-        </w:rPr>
-        <w:t>+</w:t>
-      </w:r>
-      <w:r>
-        <w:rPr>
-          <w:lang w:val="en-US"/>
-        </w:rPr>
-        <w:t xml:space="preserve"> </w:t>
-      </w:r>
-      <w:r>
-        <w:rPr>
-          <w:lang w:val="en-US"/>
-        </w:rPr>
-        <w:t>Insertion</w:t>
-      </w:r>
-      <w:r>
-        <w:rPr>
-          <w:lang w:val="en-US"/>
-        </w:rPr>
-        <w:t xml:space="preserve"> algorithm</w:t>
-      </w:r>
-    </w:p>
-    <w:tbl>
-      <w:tblPr>
-        <w:tblStyle w:val="Tablaconcuadrcula"/>
-        <w:tblW w:w="0" w:type="auto"/>
-        <w:tblLook w:val="04A0" w:firstRow="1" w:lastRow="0" w:firstColumn="1" w:lastColumn="0" w:noHBand="0" w:noVBand="1"/>
-      </w:tblPr>
-      <w:tblGrid>
-        <w:gridCol w:w="3681"/>
-        <w:gridCol w:w="4961"/>
-      </w:tblGrid>
-      <w:tr>
-        <w:tc>
-          <w:tcPr>
-            <w:tcW w:w="3681" w:type="dxa"/>
-            <w:shd w:val="clear" w:color="auto" w:fill="DEEAF6" w:themeFill="accent1" w:themeFillTint="33"/>
-            <w:vAlign w:val="center"/>
-          </w:tcPr>
-          <w:p>
-            <w:pPr>
-              <w:jc w:val="center"/>
-              <w:rPr>
-                <w:lang w:val="en-US"/>
-              </w:rPr>
-            </w:pPr>
-            <w:r>
-              <w:rPr>
-                <w:lang w:val="en-US"/>
-              </w:rPr>
-              <w:t>n</w:t>
-            </w:r>
-          </w:p>
-        </w:tc>
-        <w:tc>
-          <w:tcPr>
-            <w:tcW w:w="4961" w:type="dxa"/>
-            <w:shd w:val="clear" w:color="auto" w:fill="DEEAF6" w:themeFill="accent1" w:themeFillTint="33"/>
-            <w:vAlign w:val="center"/>
-          </w:tcPr>
-          <w:p>
-            <w:pPr>
-              <w:jc w:val="center"/>
-              <w:rPr>
-                <w:lang w:val="en-US"/>
-              </w:rPr>
-            </w:pPr>
-            <w:r>
-              <w:rPr>
-                <w:lang w:val="en-US"/>
-              </w:rPr>
-              <w:t xml:space="preserve">t </w:t>
-            </w:r>
-            <w:r>
-              <w:rPr>
-                <w:lang w:val="en-US"/>
-              </w:rPr>
-              <w:t>random</w:t>
-            </w:r>
-          </w:p>
-        </w:tc>
-      </w:tr>
-      <w:tr>
-        <w:tc>
-          <w:tcPr>
-            <w:tcW w:w="3681" w:type="dxa"/>
-            <w:vAlign w:val="center"/>
-          </w:tcPr>
-          <w:p>
-            <w:pPr>
-              <w:jc w:val="center"/>
-              <w:rPr>
-                <w:lang w:val="en-US"/>
-              </w:rPr>
-            </w:pPr>
-            <w:r>
-              <w:rPr>
-                <w:lang w:val="en-US"/>
-              </w:rPr>
-              <w:t>Quicksort</w:t>
-            </w:r>
-          </w:p>
-        </w:tc>
-        <w:tc>
-          <w:tcPr>
-            <w:tcW w:w="4961" w:type="dxa"/>
-            <w:vAlign w:val="center"/>
-          </w:tcPr>
-          <w:p>
-            <w:pPr>
-              <w:jc w:val="center"/>
-              <w:rPr>
-                <w:lang w:val="en-US"/>
-              </w:rPr>
-            </w:pPr>
-            <w:bookmarkStart w:id="1" w:name="_GoBack"/>
-            <w:bookmarkEnd w:id="1"/>
-          </w:p>
-        </w:tc>
-      </w:tr>
-      <w:tr>
-        <w:tc>
-          <w:tcPr>
-            <w:tcW w:w="3681" w:type="dxa"/>
-            <w:vAlign w:val="center"/>
-          </w:tcPr>
-          <w:p>
-            <w:pPr>
-              <w:jc w:val="center"/>
-              <w:rPr>
-                <w:lang w:val="en-US"/>
-              </w:rPr>
-            </w:pPr>
-            <w:r>
-              <w:rPr>
-                <w:lang w:val="en-US"/>
-              </w:rPr>
-              <w:t>Quicksort + Insertion (k=5)</w:t>
-            </w:r>
-          </w:p>
-        </w:tc>
-        <w:tc>
-          <w:tcPr>
-            <w:tcW w:w="4961" w:type="dxa"/>
-            <w:vAlign w:val="center"/>
-          </w:tcPr>
-          <w:p>
-            <w:pPr>
-              <w:jc w:val="center"/>
-              <w:rPr>
-                <w:lang w:val="en-US"/>
-              </w:rPr>
-            </w:pPr>
-          </w:p>
-        </w:tc>
-      </w:tr>
-      <w:tr>
-        <w:tc>
-          <w:tcPr>
-            <w:tcW w:w="3681" w:type="dxa"/>
-            <w:vAlign w:val="center"/>
-          </w:tcPr>
-          <w:p>
-            <w:pPr>
-              <w:jc w:val="center"/>
-              <w:rPr>
-                <w:lang w:val="en-US"/>
-              </w:rPr>
-            </w:pPr>
-            <w:r>
-              <w:rPr>
-                <w:lang w:val="en-US"/>
-              </w:rPr>
-              <w:t>Quicksort + Insertion (k=</w:t>
-            </w:r>
-            <w:r>
-              <w:rPr>
-                <w:lang w:val="en-US"/>
-              </w:rPr>
-              <w:t>10</w:t>
-            </w:r>
-            <w:r>
-              <w:rPr>
-                <w:lang w:val="en-US"/>
-              </w:rPr>
-              <w:t>)</w:t>
-            </w:r>
-          </w:p>
-        </w:tc>
-        <w:tc>
-          <w:tcPr>
-            <w:tcW w:w="4961" w:type="dxa"/>
-            <w:vAlign w:val="center"/>
-          </w:tcPr>
-          <w:p>
-            <w:pPr>
-              <w:jc w:val="center"/>
-              <w:rPr>
-                <w:lang w:val="en-US"/>
-              </w:rPr>
-            </w:pPr>
-          </w:p>
-        </w:tc>
-      </w:tr>
-      <w:tr>
-        <w:tc>
-          <w:tcPr>
-            <w:tcW w:w="3681" w:type="dxa"/>
-            <w:vAlign w:val="center"/>
-          </w:tcPr>
-          <w:p>
-            <w:pPr>
-              <w:jc w:val="center"/>
-              <w:rPr>
-                <w:lang w:val="en-US"/>
-              </w:rPr>
-            </w:pPr>
-            <w:r>
-              <w:rPr>
-                <w:lang w:val="en-US"/>
-              </w:rPr>
-              <w:t>Quicksort + Insertion (k=</w:t>
-            </w:r>
-            <w:r>
-              <w:rPr>
-                <w:lang w:val="en-US"/>
-              </w:rPr>
-              <w:t>20</w:t>
-            </w:r>
-            <w:r>
-              <w:rPr>
-                <w:lang w:val="en-US"/>
-              </w:rPr>
-              <w:t>)</w:t>
-            </w:r>
-          </w:p>
-        </w:tc>
-        <w:tc>
-          <w:tcPr>
-            <w:tcW w:w="4961" w:type="dxa"/>
-            <w:vAlign w:val="center"/>
-          </w:tcPr>
-          <w:p>
-            <w:pPr>
-              <w:jc w:val="center"/>
-              <w:rPr>
-                <w:lang w:val="en-US"/>
-              </w:rPr>
-            </w:pPr>
-          </w:p>
-        </w:tc>
-      </w:tr>
-      <w:tr>
-        <w:tc>
-          <w:tcPr>
-            <w:tcW w:w="3681" w:type="dxa"/>
-            <w:vAlign w:val="center"/>
-          </w:tcPr>
-          <w:p>
-            <w:pPr>
-              <w:jc w:val="center"/>
-              <w:rPr>
-                <w:lang w:val="en-US"/>
-              </w:rPr>
-            </w:pPr>
-            <w:r>
-              <w:rPr>
-                <w:lang w:val="en-US"/>
-              </w:rPr>
-              <w:t>Quicksort + Insertion (k=</w:t>
-            </w:r>
-            <w:r>
-              <w:rPr>
-                <w:lang w:val="en-US"/>
-              </w:rPr>
-              <w:t>30</w:t>
-            </w:r>
-            <w:r>
-              <w:rPr>
-                <w:lang w:val="en-US"/>
-              </w:rPr>
-              <w:t>)</w:t>
-            </w:r>
-          </w:p>
-        </w:tc>
-        <w:tc>
-          <w:tcPr>
-            <w:tcW w:w="4961" w:type="dxa"/>
-            <w:vAlign w:val="center"/>
-          </w:tcPr>
-          <w:p>
-            <w:pPr>
-              <w:jc w:val="center"/>
-              <w:rPr>
-                <w:lang w:val="en-US"/>
-              </w:rPr>
-            </w:pPr>
-          </w:p>
-        </w:tc>
-      </w:tr>
-      <w:tr>
-        <w:tc>
-          <w:tcPr>
-            <w:tcW w:w="3681" w:type="dxa"/>
-            <w:vAlign w:val="center"/>
-          </w:tcPr>
-          <w:p>
-            <w:pPr>
-              <w:jc w:val="center"/>
-              <w:rPr>
-                <w:lang w:val="en-US"/>
-              </w:rPr>
-            </w:pPr>
-            <w:r>
-              <w:rPr>
-                <w:lang w:val="en-US"/>
-              </w:rPr>
-              <w:t>Quicksort + Insertion (k=</w:t>
-            </w:r>
-            <w:r>
-              <w:rPr>
-                <w:lang w:val="en-US"/>
-              </w:rPr>
-              <w:t>50</w:t>
-            </w:r>
-            <w:r>
-              <w:rPr>
-                <w:lang w:val="en-US"/>
-              </w:rPr>
-              <w:t>)</w:t>
-            </w:r>
-          </w:p>
-        </w:tc>
-        <w:tc>
-          <w:tcPr>
-            <w:tcW w:w="4961" w:type="dxa"/>
-            <w:vAlign w:val="center"/>
-          </w:tcPr>
-          <w:p>
-            <w:pPr>
-              <w:jc w:val="center"/>
-              <w:rPr>
-                <w:lang w:val="en-US"/>
-              </w:rPr>
-            </w:pPr>
-          </w:p>
-        </w:tc>
-      </w:tr>
-      <w:tr>
-        <w:tc>
-          <w:tcPr>
-            <w:tcW w:w="3681" w:type="dxa"/>
-            <w:vAlign w:val="center"/>
-          </w:tcPr>
-          <w:p>
-            <w:pPr>
-              <w:jc w:val="center"/>
-              <w:rPr>
-                <w:lang w:val="en-US"/>
-              </w:rPr>
-            </w:pPr>
-            <w:r>
-              <w:rPr>
-                <w:lang w:val="en-US"/>
-              </w:rPr>
-              <w:t>Quicksort + Insertion (k=</w:t>
-            </w:r>
-            <w:r>
-              <w:rPr>
-                <w:lang w:val="en-US"/>
-              </w:rPr>
-              <w:t>100</w:t>
-            </w:r>
-            <w:r>
-              <w:rPr>
-                <w:lang w:val="en-US"/>
-              </w:rPr>
-              <w:t>)</w:t>
-            </w:r>
-          </w:p>
-        </w:tc>
-        <w:tc>
-          <w:tcPr>
-            <w:tcW w:w="4961" w:type="dxa"/>
-            <w:vAlign w:val="center"/>
-          </w:tcPr>
-          <w:p>
-            <w:pPr>
-              <w:jc w:val="center"/>
-              <w:rPr>
-                <w:lang w:val="en-US"/>
-              </w:rPr>
-            </w:pPr>
-          </w:p>
-        </w:tc>
-      </w:tr>
-      <w:tr>
-        <w:tc>
-          <w:tcPr>
-            <w:tcW w:w="3681" w:type="dxa"/>
-            <w:vAlign w:val="center"/>
-          </w:tcPr>
-          <w:p>
-            <w:pPr>
-              <w:jc w:val="center"/>
-              <w:rPr>
-                <w:lang w:val="en-US"/>
-              </w:rPr>
-            </w:pPr>
-            <w:r>
-              <w:rPr>
-                <w:lang w:val="en-US"/>
-              </w:rPr>
-              <w:t>Quicksort + Insertion (k=</w:t>
-            </w:r>
-            <w:r>
-              <w:rPr>
-                <w:lang w:val="en-US"/>
-              </w:rPr>
-              <w:t>200</w:t>
-            </w:r>
-            <w:r>
-              <w:rPr>
-                <w:lang w:val="en-US"/>
-              </w:rPr>
-              <w:t>)</w:t>
-            </w:r>
-          </w:p>
-        </w:tc>
-        <w:tc>
-          <w:tcPr>
-            <w:tcW w:w="4961" w:type="dxa"/>
-            <w:vAlign w:val="center"/>
-          </w:tcPr>
-          <w:p>
-            <w:pPr>
-              <w:jc w:val="center"/>
-              <w:rPr>
-                <w:lang w:val="en-US"/>
-              </w:rPr>
-            </w:pPr>
-          </w:p>
-        </w:tc>
-      </w:tr>
-      <w:tr>
-        <w:tc>
-          <w:tcPr>
-            <w:tcW w:w="3681" w:type="dxa"/>
-            <w:vAlign w:val="center"/>
-          </w:tcPr>
-          <w:p>
-            <w:pPr>
-              <w:jc w:val="center"/>
-              <w:rPr>
-                <w:lang w:val="en-US"/>
-              </w:rPr>
-            </w:pPr>
-            <w:r>
-              <w:rPr>
-                <w:lang w:val="en-US"/>
-              </w:rPr>
-              <w:t>Quicksort + Insertion (k=</w:t>
-            </w:r>
-            <w:r>
-              <w:rPr>
-                <w:lang w:val="en-US"/>
-              </w:rPr>
-              <w:t>500</w:t>
-            </w:r>
-            <w:r>
-              <w:rPr>
-                <w:lang w:val="en-US"/>
-              </w:rPr>
-              <w:t>)</w:t>
-            </w:r>
-          </w:p>
-        </w:tc>
-        <w:tc>
-          <w:tcPr>
-            <w:tcW w:w="4961" w:type="dxa"/>
-            <w:vAlign w:val="center"/>
-          </w:tcPr>
-          <w:p>
-            <w:pPr>
-              <w:jc w:val="center"/>
-              <w:rPr>
-                <w:lang w:val="en-US"/>
-              </w:rPr>
-            </w:pPr>
-          </w:p>
-        </w:tc>
-      </w:tr>
-      <w:tr>
-        <w:tc>
-          <w:tcPr>
-            <w:tcW w:w="3681" w:type="dxa"/>
-            <w:vAlign w:val="center"/>
-          </w:tcPr>
-          <w:p>
-            <w:pPr>
-              <w:jc w:val="center"/>
-              <w:rPr>
-                <w:lang w:val="en-US"/>
-              </w:rPr>
-            </w:pPr>
-            <w:r>
-              <w:rPr>
-                <w:lang w:val="en-US"/>
-              </w:rPr>
-              <w:t>Quicksort + Insertion (k=</w:t>
-            </w:r>
-            <w:r>
-              <w:rPr>
-                <w:lang w:val="en-US"/>
-              </w:rPr>
-              <w:t>1000</w:t>
-            </w:r>
-            <w:r>
-              <w:rPr>
-                <w:lang w:val="en-US"/>
-              </w:rPr>
-              <w:t>)</w:t>
-            </w:r>
-          </w:p>
-        </w:tc>
-        <w:tc>
-          <w:tcPr>
-            <w:tcW w:w="4961" w:type="dxa"/>
-            <w:vAlign w:val="center"/>
-          </w:tcPr>
-          <w:p>
-            <w:pPr>
-              <w:jc w:val="center"/>
-              <w:rPr>
-                <w:lang w:val="en-US"/>
-              </w:rPr>
-            </w:pPr>
-          </w:p>
-        </w:tc>
-      </w:tr>
-    </w:tbl>
     <w:p>
       <w:pPr>
         <w:rPr>
@@ -3930,7 +288,7 @@
 </file>
 
 <file path=word/endnotes.xml><?xml version="1.0" encoding="utf-8"?>
-<w:endnotes xmlns:wpc="http://schemas.microsoft.com/office/word/2010/wordprocessingCanvas" xmlns:cx="http://schemas.microsoft.com/office/drawing/2014/chartex" xmlns:cx1="http://schemas.microsoft.com/office/drawing/2015/9/8/chartex" xmlns:mc="http://schemas.openxmlformats.org/markup-compatibility/2006" xmlns:o="urn:schemas-microsoft-com:office:office" xmlns:r="http://schemas.openxmlformats.org/officeDocument/2006/relationships" xmlns:m="http://schemas.openxmlformats.org/officeDocument/2006/math" xmlns:v="urn:schemas-microsoft-com:vml" xmlns:wp14="http://schemas.microsoft.com/office/word/2010/wordprocessingDrawing" xmlns:wp="http://schemas.openxmlformats.org/drawingml/2006/wordprocessingDrawing" xmlns:w10="urn:schemas-microsoft-com:office:word" xmlns:w="http://schemas.openxmlformats.org/wordprocessingml/2006/main" xmlns:w14="http://schemas.microsoft.com/office/word/2010/wordml" xmlns:w15="http://schemas.microsoft.com/office/word/2012/wordml" xmlns:w16se="http://schemas.microsoft.com/office/word/2015/wordml/symex" xmlns:wpg="http://schemas.microsoft.com/office/word/2010/wordprocessingGroup" xmlns:wpi="http://schemas.microsoft.com/office/word/2010/wordprocessingInk" xmlns:wne="http://schemas.microsoft.com/office/word/2006/wordml" xmlns:wps="http://schemas.microsoft.com/office/word/2010/wordprocessingShape" mc:Ignorable="w14 w15 w16se wp14">
+<w:endnotes xmlns:wpc="http://schemas.microsoft.com/office/word/2010/wordprocessingCanvas" xmlns:cx="http://schemas.microsoft.com/office/drawing/2014/chartex" xmlns:cx1="http://schemas.microsoft.com/office/drawing/2015/9/8/chartex" xmlns:cx2="http://schemas.microsoft.com/office/drawing/2015/10/21/chartex" xmlns:cx3="http://schemas.microsoft.com/office/drawing/2016/5/9/chartex" xmlns:cx4="http://schemas.microsoft.com/office/drawing/2016/5/10/chartex" xmlns:cx5="http://schemas.microsoft.com/office/drawing/2016/5/11/chartex" xmlns:cx6="http://schemas.microsoft.com/office/drawing/2016/5/12/chartex" xmlns:cx7="http://schemas.microsoft.com/office/drawing/2016/5/13/chartex" xmlns:cx8="http://schemas.microsoft.com/office/drawing/2016/5/14/chartex" xmlns:mc="http://schemas.openxmlformats.org/markup-compatibility/2006" xmlns:aink="http://schemas.microsoft.com/office/drawing/2016/ink" xmlns:am3d="http://schemas.microsoft.com/office/drawing/2017/model3d" xmlns:o="urn:schemas-microsoft-com:office:office" xmlns:r="http://schemas.openxmlformats.org/officeDocument/2006/relationships" xmlns:m="http://schemas.openxmlformats.org/officeDocument/2006/math" xmlns:v="urn:schemas-microsoft-com:vml" xmlns:wp14="http://schemas.microsoft.com/office/word/2010/wordprocessingDrawing" xmlns:wp="http://schemas.openxmlformats.org/drawingml/2006/wordprocessingDrawing" xmlns:w10="urn:schemas-microsoft-com:office:word" xmlns:w="http://schemas.openxmlformats.org/wordprocessingml/2006/main" xmlns:w14="http://schemas.microsoft.com/office/word/2010/wordml" xmlns:w15="http://schemas.microsoft.com/office/word/2012/wordml" xmlns:w16cid="http://schemas.microsoft.com/office/word/2016/wordml/cid" xmlns:w16se="http://schemas.microsoft.com/office/word/2015/wordml/symex" xmlns:wpg="http://schemas.microsoft.com/office/word/2010/wordprocessingGroup" xmlns:wpi="http://schemas.microsoft.com/office/word/2010/wordprocessingInk" xmlns:wne="http://schemas.microsoft.com/office/word/2006/wordml" xmlns:wps="http://schemas.microsoft.com/office/word/2010/wordprocessingShape" mc:Ignorable="w14 w15 w16se w16cid wp14">
   <w:endnote w:type="separator" w:id="-1">
     <w:p>
       <w:pPr>
@@ -3955,7 +313,7 @@
 </file>
 
 <file path=word/footer1.xml><?xml version="1.0" encoding="utf-8"?>
-<w:ftr xmlns:wpc="http://schemas.microsoft.com/office/word/2010/wordprocessingCanvas" xmlns:cx="http://schemas.microsoft.com/office/drawing/2014/chartex" xmlns:cx1="http://schemas.microsoft.com/office/drawing/2015/9/8/chartex" xmlns:mc="http://schemas.openxmlformats.org/markup-compatibility/2006" xmlns:o="urn:schemas-microsoft-com:office:office" xmlns:r="http://schemas.openxmlformats.org/officeDocument/2006/relationships" xmlns:m="http://schemas.openxmlformats.org/officeDocument/2006/math" xmlns:v="urn:schemas-microsoft-com:vml" xmlns:wp14="http://schemas.microsoft.com/office/word/2010/wordprocessingDrawing" xmlns:wp="http://schemas.openxmlformats.org/drawingml/2006/wordprocessingDrawing" xmlns:w10="urn:schemas-microsoft-com:office:word" xmlns:w="http://schemas.openxmlformats.org/wordprocessingml/2006/main" xmlns:w14="http://schemas.microsoft.com/office/word/2010/wordml" xmlns:w15="http://schemas.microsoft.com/office/word/2012/wordml" xmlns:w16se="http://schemas.microsoft.com/office/word/2015/wordml/symex" xmlns:wpg="http://schemas.microsoft.com/office/word/2010/wordprocessingGroup" xmlns:wpi="http://schemas.microsoft.com/office/word/2010/wordprocessingInk" xmlns:wne="http://schemas.microsoft.com/office/word/2006/wordml" xmlns:wps="http://schemas.microsoft.com/office/word/2010/wordprocessingShape" mc:Ignorable="w14 w15 w16se wp14">
+<w:ftr xmlns:wpc="http://schemas.microsoft.com/office/word/2010/wordprocessingCanvas" xmlns:cx="http://schemas.microsoft.com/office/drawing/2014/chartex" xmlns:cx1="http://schemas.microsoft.com/office/drawing/2015/9/8/chartex" xmlns:cx2="http://schemas.microsoft.com/office/drawing/2015/10/21/chartex" xmlns:cx3="http://schemas.microsoft.com/office/drawing/2016/5/9/chartex" xmlns:cx4="http://schemas.microsoft.com/office/drawing/2016/5/10/chartex" xmlns:cx5="http://schemas.microsoft.com/office/drawing/2016/5/11/chartex" xmlns:cx6="http://schemas.microsoft.com/office/drawing/2016/5/12/chartex" xmlns:cx7="http://schemas.microsoft.com/office/drawing/2016/5/13/chartex" xmlns:cx8="http://schemas.microsoft.com/office/drawing/2016/5/14/chartex" xmlns:mc="http://schemas.openxmlformats.org/markup-compatibility/2006" xmlns:aink="http://schemas.microsoft.com/office/drawing/2016/ink" xmlns:am3d="http://schemas.microsoft.com/office/drawing/2017/model3d" xmlns:o="urn:schemas-microsoft-com:office:office" xmlns:r="http://schemas.openxmlformats.org/officeDocument/2006/relationships" xmlns:m="http://schemas.openxmlformats.org/officeDocument/2006/math" xmlns:v="urn:schemas-microsoft-com:vml" xmlns:wp14="http://schemas.microsoft.com/office/word/2010/wordprocessingDrawing" xmlns:wp="http://schemas.openxmlformats.org/drawingml/2006/wordprocessingDrawing" xmlns:w10="urn:schemas-microsoft-com:office:word" xmlns:w="http://schemas.openxmlformats.org/wordprocessingml/2006/main" xmlns:w14="http://schemas.microsoft.com/office/word/2010/wordml" xmlns:w15="http://schemas.microsoft.com/office/word/2012/wordml" xmlns:w16cid="http://schemas.microsoft.com/office/word/2016/wordml/cid" xmlns:w16se="http://schemas.microsoft.com/office/word/2015/wordml/symex" xmlns:wpg="http://schemas.microsoft.com/office/word/2010/wordprocessingGroup" xmlns:wpi="http://schemas.microsoft.com/office/word/2010/wordprocessingInk" xmlns:wne="http://schemas.microsoft.com/office/word/2006/wordml" xmlns:wps="http://schemas.microsoft.com/office/word/2010/wordprocessingShape" mc:Ignorable="w14 w15 w16se w16cid wp14">
   <w:p>
     <w:pPr>
       <w:pStyle w:val="PiedepginaAsignatura"/>
@@ -4257,7 +615,7 @@
             </wp:anchor>
           </w:drawing>
         </mc:Choice>
-        <mc:Fallback xmlns:w16cid="http://schemas.microsoft.com/office/word/2016/wordml/cid" xmlns:am3d="http://schemas.microsoft.com/office/drawing/2017/model3d" xmlns:aink="http://schemas.microsoft.com/office/drawing/2016/ink" xmlns:cx8="http://schemas.microsoft.com/office/drawing/2016/5/14/chartex" xmlns:cx7="http://schemas.microsoft.com/office/drawing/2016/5/13/chartex" xmlns:cx6="http://schemas.microsoft.com/office/drawing/2016/5/12/chartex" xmlns:cx5="http://schemas.microsoft.com/office/drawing/2016/5/11/chartex" xmlns:cx4="http://schemas.microsoft.com/office/drawing/2016/5/10/chartex" xmlns:cx3="http://schemas.microsoft.com/office/drawing/2016/5/9/chartex" xmlns:cx2="http://schemas.microsoft.com/office/drawing/2015/10/21/chartex">
+        <mc:Fallback>
           <w:pict>
             <v:shapetype w14:anchorId="1F71FA27" id="_x0000_t202" coordsize="21600,21600" o:spt="202" path="m,l,21600r21600,l21600,xe">
               <v:stroke joinstyle="miter"/>
@@ -4309,7 +667,7 @@
 </file>
 
 <file path=word/footnotes.xml><?xml version="1.0" encoding="utf-8"?>
-<w:footnotes xmlns:wpc="http://schemas.microsoft.com/office/word/2010/wordprocessingCanvas" xmlns:cx="http://schemas.microsoft.com/office/drawing/2014/chartex" xmlns:cx1="http://schemas.microsoft.com/office/drawing/2015/9/8/chartex" xmlns:mc="http://schemas.openxmlformats.org/markup-compatibility/2006" xmlns:o="urn:schemas-microsoft-com:office:office" xmlns:r="http://schemas.openxmlformats.org/officeDocument/2006/relationships" xmlns:m="http://schemas.openxmlformats.org/officeDocument/2006/math" xmlns:v="urn:schemas-microsoft-com:vml" xmlns:wp14="http://schemas.microsoft.com/office/word/2010/wordprocessingDrawing" xmlns:wp="http://schemas.openxmlformats.org/drawingml/2006/wordprocessingDrawing" xmlns:w10="urn:schemas-microsoft-com:office:word" xmlns:w="http://schemas.openxmlformats.org/wordprocessingml/2006/main" xmlns:w14="http://schemas.microsoft.com/office/word/2010/wordml" xmlns:w15="http://schemas.microsoft.com/office/word/2012/wordml" xmlns:w16se="http://schemas.microsoft.com/office/word/2015/wordml/symex" xmlns:wpg="http://schemas.microsoft.com/office/word/2010/wordprocessingGroup" xmlns:wpi="http://schemas.microsoft.com/office/word/2010/wordprocessingInk" xmlns:wne="http://schemas.microsoft.com/office/word/2006/wordml" xmlns:wps="http://schemas.microsoft.com/office/word/2010/wordprocessingShape" mc:Ignorable="w14 w15 w16se wp14">
+<w:footnotes xmlns:wpc="http://schemas.microsoft.com/office/word/2010/wordprocessingCanvas" xmlns:cx="http://schemas.microsoft.com/office/drawing/2014/chartex" xmlns:cx1="http://schemas.microsoft.com/office/drawing/2015/9/8/chartex" xmlns:cx2="http://schemas.microsoft.com/office/drawing/2015/10/21/chartex" xmlns:cx3="http://schemas.microsoft.com/office/drawing/2016/5/9/chartex" xmlns:cx4="http://schemas.microsoft.com/office/drawing/2016/5/10/chartex" xmlns:cx5="http://schemas.microsoft.com/office/drawing/2016/5/11/chartex" xmlns:cx6="http://schemas.microsoft.com/office/drawing/2016/5/12/chartex" xmlns:cx7="http://schemas.microsoft.com/office/drawing/2016/5/13/chartex" xmlns:cx8="http://schemas.microsoft.com/office/drawing/2016/5/14/chartex" xmlns:mc="http://schemas.openxmlformats.org/markup-compatibility/2006" xmlns:aink="http://schemas.microsoft.com/office/drawing/2016/ink" xmlns:am3d="http://schemas.microsoft.com/office/drawing/2017/model3d" xmlns:o="urn:schemas-microsoft-com:office:office" xmlns:r="http://schemas.openxmlformats.org/officeDocument/2006/relationships" xmlns:m="http://schemas.openxmlformats.org/officeDocument/2006/math" xmlns:v="urn:schemas-microsoft-com:vml" xmlns:wp14="http://schemas.microsoft.com/office/word/2010/wordprocessingDrawing" xmlns:wp="http://schemas.openxmlformats.org/drawingml/2006/wordprocessingDrawing" xmlns:w10="urn:schemas-microsoft-com:office:word" xmlns:w="http://schemas.openxmlformats.org/wordprocessingml/2006/main" xmlns:w14="http://schemas.microsoft.com/office/word/2010/wordml" xmlns:w15="http://schemas.microsoft.com/office/word/2012/wordml" xmlns:w16cid="http://schemas.microsoft.com/office/word/2016/wordml/cid" xmlns:w16se="http://schemas.microsoft.com/office/word/2015/wordml/symex" xmlns:wpg="http://schemas.microsoft.com/office/word/2010/wordprocessingGroup" xmlns:wpi="http://schemas.microsoft.com/office/word/2010/wordprocessingInk" xmlns:wne="http://schemas.microsoft.com/office/word/2006/wordml" xmlns:wps="http://schemas.microsoft.com/office/word/2010/wordprocessingShape" mc:Ignorable="w14 w15 w16se w16cid wp14">
   <w:footnote w:type="separator" w:id="-1">
     <w:p>
       <w:pPr>
@@ -4334,7 +692,7 @@
 </file>
 
 <file path=word/header1.xml><?xml version="1.0" encoding="utf-8"?>
-<w:hdr xmlns:wpc="http://schemas.microsoft.com/office/word/2010/wordprocessingCanvas" xmlns:cx="http://schemas.microsoft.com/office/drawing/2014/chartex" xmlns:cx1="http://schemas.microsoft.com/office/drawing/2015/9/8/chartex" xmlns:mc="http://schemas.openxmlformats.org/markup-compatibility/2006" xmlns:o="urn:schemas-microsoft-com:office:office" xmlns:r="http://schemas.openxmlformats.org/officeDocument/2006/relationships" xmlns:m="http://schemas.openxmlformats.org/officeDocument/2006/math" xmlns:v="urn:schemas-microsoft-com:vml" xmlns:wp14="http://schemas.microsoft.com/office/word/2010/wordprocessingDrawing" xmlns:wp="http://schemas.openxmlformats.org/drawingml/2006/wordprocessingDrawing" xmlns:w10="urn:schemas-microsoft-com:office:word" xmlns:w="http://schemas.openxmlformats.org/wordprocessingml/2006/main" xmlns:w14="http://schemas.microsoft.com/office/word/2010/wordml" xmlns:w15="http://schemas.microsoft.com/office/word/2012/wordml" xmlns:w16se="http://schemas.microsoft.com/office/word/2015/wordml/symex" xmlns:wpg="http://schemas.microsoft.com/office/word/2010/wordprocessingGroup" xmlns:wpi="http://schemas.microsoft.com/office/word/2010/wordprocessingInk" xmlns:wne="http://schemas.microsoft.com/office/word/2006/wordml" xmlns:wps="http://schemas.microsoft.com/office/word/2010/wordprocessingShape" mc:Ignorable="w14 w15 w16se wp14">
+<w:hdr xmlns:wpc="http://schemas.microsoft.com/office/word/2010/wordprocessingCanvas" xmlns:cx="http://schemas.microsoft.com/office/drawing/2014/chartex" xmlns:cx1="http://schemas.microsoft.com/office/drawing/2015/9/8/chartex" xmlns:cx2="http://schemas.microsoft.com/office/drawing/2015/10/21/chartex" xmlns:cx3="http://schemas.microsoft.com/office/drawing/2016/5/9/chartex" xmlns:cx4="http://schemas.microsoft.com/office/drawing/2016/5/10/chartex" xmlns:cx5="http://schemas.microsoft.com/office/drawing/2016/5/11/chartex" xmlns:cx6="http://schemas.microsoft.com/office/drawing/2016/5/12/chartex" xmlns:cx7="http://schemas.microsoft.com/office/drawing/2016/5/13/chartex" xmlns:cx8="http://schemas.microsoft.com/office/drawing/2016/5/14/chartex" xmlns:mc="http://schemas.openxmlformats.org/markup-compatibility/2006" xmlns:aink="http://schemas.microsoft.com/office/drawing/2016/ink" xmlns:am3d="http://schemas.microsoft.com/office/drawing/2017/model3d" xmlns:o="urn:schemas-microsoft-com:office:office" xmlns:r="http://schemas.openxmlformats.org/officeDocument/2006/relationships" xmlns:m="http://schemas.openxmlformats.org/officeDocument/2006/math" xmlns:v="urn:schemas-microsoft-com:vml" xmlns:wp14="http://schemas.microsoft.com/office/word/2010/wordprocessingDrawing" xmlns:wp="http://schemas.openxmlformats.org/drawingml/2006/wordprocessingDrawing" xmlns:w10="urn:schemas-microsoft-com:office:word" xmlns:w="http://schemas.openxmlformats.org/wordprocessingml/2006/main" xmlns:w14="http://schemas.microsoft.com/office/word/2010/wordml" xmlns:w15="http://schemas.microsoft.com/office/word/2012/wordml" xmlns:w16cid="http://schemas.microsoft.com/office/word/2016/wordml/cid" xmlns:w16se="http://schemas.microsoft.com/office/word/2015/wordml/symex" xmlns:wpg="http://schemas.microsoft.com/office/word/2010/wordprocessingGroup" xmlns:wpi="http://schemas.microsoft.com/office/word/2010/wordprocessingInk" xmlns:wne="http://schemas.microsoft.com/office/word/2006/wordml" xmlns:wps="http://schemas.microsoft.com/office/word/2010/wordprocessingShape" mc:Ignorable="w14 w15 w16se w16cid wp14">
   <w:tbl>
     <w:tblPr>
       <w:tblStyle w:val="TablaUNIR30"/>
@@ -4543,19 +901,21 @@
               <w:szCs w:val="22"/>
             </w:rPr>
           </w:pPr>
+          <w:proofErr w:type="spellStart"/>
           <w:r>
             <w:rPr>
               <w:sz w:val="22"/>
               <w:szCs w:val="22"/>
             </w:rPr>
-            <w:t>UO:</w:t>
+            <w:t>UO</w:t>
           </w:r>
+          <w:proofErr w:type="spellEnd"/>
           <w:r>
             <w:rPr>
               <w:sz w:val="22"/>
               <w:szCs w:val="22"/>
             </w:rPr>
-            <w:t xml:space="preserve"> 300218</w:t>
+            <w:t>:</w:t>
           </w:r>
         </w:p>
       </w:tc>
@@ -4652,22 +1012,6 @@
             </w:rPr>
             <w:t xml:space="preserve">: </w:t>
           </w:r>
-          <w:r>
-            <w:rPr>
-              <w:sz w:val="22"/>
-              <w:szCs w:val="22"/>
-            </w:rPr>
-            <w:t xml:space="preserve">Berdayes </w:t>
-          </w:r>
-          <w:proofErr w:type="spellStart"/>
-          <w:r>
-            <w:rPr>
-              <w:sz w:val="22"/>
-              <w:szCs w:val="22"/>
-            </w:rPr>
-            <w:t>G.Pumarino</w:t>
-          </w:r>
-          <w:proofErr w:type="spellEnd"/>
         </w:p>
       </w:tc>
       <w:tc>
@@ -4764,22 +1108,6 @@
             </w:rPr>
             <w:t>:</w:t>
           </w:r>
-          <w:r>
-            <w:rPr>
-              <w:sz w:val="22"/>
-              <w:szCs w:val="22"/>
-            </w:rPr>
-            <w:t xml:space="preserve"> </w:t>
-          </w:r>
-          <w:proofErr w:type="spellStart"/>
-          <w:r>
-            <w:rPr>
-              <w:sz w:val="22"/>
-              <w:szCs w:val="22"/>
-            </w:rPr>
-            <w:t>Victor</w:t>
-          </w:r>
-          <w:proofErr w:type="spellEnd"/>
         </w:p>
       </w:tc>
       <w:tc>
@@ -4826,7 +1154,7 @@
 </file>
 
 <file path=word/numbering.xml><?xml version="1.0" encoding="utf-8"?>
-<w:numbering xmlns:wpc="http://schemas.microsoft.com/office/word/2010/wordprocessingCanvas" xmlns:cx="http://schemas.microsoft.com/office/drawing/2014/chartex" xmlns:cx1="http://schemas.microsoft.com/office/drawing/2015/9/8/chartex" xmlns:mc="http://schemas.openxmlformats.org/markup-compatibility/2006" xmlns:o="urn:schemas-microsoft-com:office:office" xmlns:r="http://schemas.openxmlformats.org/officeDocument/2006/relationships" xmlns:m="http://schemas.openxmlformats.org/officeDocument/2006/math" xmlns:v="urn:schemas-microsoft-com:vml" xmlns:wp14="http://schemas.microsoft.com/office/word/2010/wordprocessingDrawing" xmlns:wp="http://schemas.openxmlformats.org/drawingml/2006/wordprocessingDrawing" xmlns:w10="urn:schemas-microsoft-com:office:word" xmlns:w="http://schemas.openxmlformats.org/wordprocessingml/2006/main" xmlns:w14="http://schemas.microsoft.com/office/word/2010/wordml" xmlns:w15="http://schemas.microsoft.com/office/word/2012/wordml" xmlns:w16se="http://schemas.microsoft.com/office/word/2015/wordml/symex" xmlns:wpg="http://schemas.microsoft.com/office/word/2010/wordprocessingGroup" xmlns:wpi="http://schemas.microsoft.com/office/word/2010/wordprocessingInk" xmlns:wne="http://schemas.microsoft.com/office/word/2006/wordml" xmlns:wps="http://schemas.microsoft.com/office/word/2010/wordprocessingShape" mc:Ignorable="w14 w15 w16se wp14">
+<w:numbering xmlns:wpc="http://schemas.microsoft.com/office/word/2010/wordprocessingCanvas" xmlns:cx="http://schemas.microsoft.com/office/drawing/2014/chartex" xmlns:cx1="http://schemas.microsoft.com/office/drawing/2015/9/8/chartex" xmlns:cx2="http://schemas.microsoft.com/office/drawing/2015/10/21/chartex" xmlns:cx3="http://schemas.microsoft.com/office/drawing/2016/5/9/chartex" xmlns:cx4="http://schemas.microsoft.com/office/drawing/2016/5/10/chartex" xmlns:cx5="http://schemas.microsoft.com/office/drawing/2016/5/11/chartex" xmlns:cx6="http://schemas.microsoft.com/office/drawing/2016/5/12/chartex" xmlns:cx7="http://schemas.microsoft.com/office/drawing/2016/5/13/chartex" xmlns:cx8="http://schemas.microsoft.com/office/drawing/2016/5/14/chartex" xmlns:mc="http://schemas.openxmlformats.org/markup-compatibility/2006" xmlns:aink="http://schemas.microsoft.com/office/drawing/2016/ink" xmlns:am3d="http://schemas.microsoft.com/office/drawing/2017/model3d" xmlns:o="urn:schemas-microsoft-com:office:office" xmlns:r="http://schemas.openxmlformats.org/officeDocument/2006/relationships" xmlns:m="http://schemas.openxmlformats.org/officeDocument/2006/math" xmlns:v="urn:schemas-microsoft-com:vml" xmlns:wp14="http://schemas.microsoft.com/office/word/2010/wordprocessingDrawing" xmlns:wp="http://schemas.openxmlformats.org/drawingml/2006/wordprocessingDrawing" xmlns:w10="urn:schemas-microsoft-com:office:word" xmlns:w="http://schemas.openxmlformats.org/wordprocessingml/2006/main" xmlns:w14="http://schemas.microsoft.com/office/word/2010/wordml" xmlns:w15="http://schemas.microsoft.com/office/word/2012/wordml" xmlns:w16cid="http://schemas.microsoft.com/office/word/2016/wordml/cid" xmlns:w16se="http://schemas.microsoft.com/office/word/2015/wordml/symex" xmlns:wpg="http://schemas.microsoft.com/office/word/2010/wordprocessingGroup" xmlns:wpi="http://schemas.microsoft.com/office/word/2010/wordprocessingInk" xmlns:wne="http://schemas.microsoft.com/office/word/2006/wordml" xmlns:wps="http://schemas.microsoft.com/office/word/2010/wordprocessingShape" mc:Ignorable="w14 w15 w16se w16cid wp14">
   <w:abstractNum w:abstractNumId="0" w15:restartNumberingAfterBreak="0">
     <w:nsid w:val="089450AA"/>
     <w:multiLevelType w:val="multilevel"/>
@@ -7545,7 +3873,7 @@
 </file>
 
 <file path=word/styles.xml><?xml version="1.0" encoding="utf-8"?>
-<w:styles xmlns:mc="http://schemas.openxmlformats.org/markup-compatibility/2006" xmlns:r="http://schemas.openxmlformats.org/officeDocument/2006/relationships" xmlns:w="http://schemas.openxmlformats.org/wordprocessingml/2006/main" xmlns:w14="http://schemas.microsoft.com/office/word/2010/wordml" xmlns:w15="http://schemas.microsoft.com/office/word/2012/wordml" xmlns:w16se="http://schemas.microsoft.com/office/word/2015/wordml/symex" mc:Ignorable="w14 w15 w16se">
+<w:styles xmlns:mc="http://schemas.openxmlformats.org/markup-compatibility/2006" xmlns:r="http://schemas.openxmlformats.org/officeDocument/2006/relationships" xmlns:w="http://schemas.openxmlformats.org/wordprocessingml/2006/main" xmlns:w14="http://schemas.microsoft.com/office/word/2010/wordml" xmlns:w15="http://schemas.microsoft.com/office/word/2012/wordml" xmlns:w16cid="http://schemas.microsoft.com/office/word/2016/wordml/cid" xmlns:w16se="http://schemas.microsoft.com/office/word/2015/wordml/symex" mc:Ignorable="w14 w15 w16se w16cid">
   <w:docDefaults>
     <w:rPrDefault>
       <w:rPr>
@@ -7561,7 +3889,7 @@
       </w:pPr>
     </w:pPrDefault>
   </w:docDefaults>
-  <w:latentStyles w:defLockedState="0" w:defUIPriority="99" w:defSemiHidden="0" w:defUnhideWhenUsed="0" w:defQFormat="0" w:count="371">
+  <w:latentStyles w:defLockedState="0" w:defUIPriority="99" w:defSemiHidden="0" w:defUnhideWhenUsed="0" w:defQFormat="0" w:count="376">
     <w:lsdException w:name="Normal" w:uiPriority="0" w:qFormat="1"/>
     <w:lsdException w:name="heading 1" w:uiPriority="0" w:qFormat="1"/>
     <w:lsdException w:name="heading 2" w:semiHidden="1" w:uiPriority="9" w:unhideWhenUsed="1"/>
@@ -7667,7 +3995,6 @@
     <w:lsdException w:name="HTML Sample" w:semiHidden="1" w:unhideWhenUsed="1"/>
     <w:lsdException w:name="HTML Typewriter" w:semiHidden="1" w:unhideWhenUsed="1"/>
     <w:lsdException w:name="HTML Variable" w:semiHidden="1" w:unhideWhenUsed="1"/>
-    <w:lsdException w:name="Normal Table" w:semiHidden="1" w:unhideWhenUsed="1"/>
     <w:lsdException w:name="annotation subject" w:semiHidden="1" w:unhideWhenUsed="1"/>
     <w:lsdException w:name="No List" w:semiHidden="1" w:unhideWhenUsed="1"/>
     <w:lsdException w:name="Outline List 1" w:semiHidden="1" w:unhideWhenUsed="1"/>
@@ -7714,10 +4041,8 @@
     <w:lsdException w:name="Table Subtle 2" w:semiHidden="1" w:unhideWhenUsed="1"/>
     <w:lsdException w:name="Table Web 1" w:semiHidden="1" w:unhideWhenUsed="1"/>
     <w:lsdException w:name="Table Web 2" w:semiHidden="1" w:unhideWhenUsed="1"/>
-    <w:lsdException w:name="Table Web 3" w:semiHidden="1" w:unhideWhenUsed="1"/>
     <w:lsdException w:name="Balloon Text" w:semiHidden="1" w:unhideWhenUsed="1"/>
     <w:lsdException w:name="Table Grid" w:uiPriority="39"/>
-    <w:lsdException w:name="Table Theme" w:semiHidden="1" w:unhideWhenUsed="1"/>
     <w:lsdException w:name="Placeholder Text" w:semiHidden="1"/>
     <w:lsdException w:name="No Spacing" w:semiHidden="1" w:qFormat="1"/>
     <w:lsdException w:name="Light Shading" w:uiPriority="60"/>
@@ -7933,6 +4258,11 @@
     <w:lsdException w:name="List Table 5 Dark Accent 6" w:uiPriority="50"/>
     <w:lsdException w:name="List Table 6 Colorful Accent 6" w:uiPriority="51"/>
     <w:lsdException w:name="List Table 7 Colorful Accent 6" w:uiPriority="52"/>
+    <w:lsdException w:name="Mention" w:semiHidden="1" w:unhideWhenUsed="1"/>
+    <w:lsdException w:name="Smart Hyperlink" w:semiHidden="1" w:unhideWhenUsed="1"/>
+    <w:lsdException w:name="Hashtag" w:semiHidden="1" w:unhideWhenUsed="1"/>
+    <w:lsdException w:name="Unresolved Mention" w:semiHidden="1" w:unhideWhenUsed="1"/>
+    <w:lsdException w:name="Smart Link" w:semiHidden="1" w:unhideWhenUsed="1"/>
   </w:latentStyles>
   <w:style w:type="paragraph" w:default="1" w:styleId="Normal">
     <w:name w:val="Normal"/>
@@ -9261,7 +5591,7 @@
 </file>
 
 <file path=customXml/itemProps1.xml><?xml version="1.0" encoding="utf-8"?>
-<ds:datastoreItem xmlns:ds="http://schemas.openxmlformats.org/officeDocument/2006/customXml" ds:itemID="{C7250102-9ABD-4658-8229-E99F141994A7}">
+<ds:datastoreItem xmlns:ds="http://schemas.openxmlformats.org/officeDocument/2006/customXml" ds:itemID="{0EEB68D1-C2D0-4D2D-84AD-2B1FE886A802}">
   <ds:schemaRefs>
     <ds:schemaRef ds:uri="http://schemas.openxmlformats.org/officeDocument/2006/bibliography"/>
   </ds:schemaRefs>

</xml_diff>